<commit_message>
adding more leetcode notes
</commit_message>
<xml_diff>
--- a/algorithms/src/resources/Behavioral Questions.docx
+++ b/algorithms/src/resources/Behavioral Questions.docx
@@ -5151,9 +5151,23 @@
       <w:bookmarkEnd w:id="56"/>
     </w:p>
     <w:p/>
+    <w:p>
+      <w:hyperlink r:id="rId6" w:history="1">
+        <w:r>
+          <w:rPr>
+            <w:rStyle w:val="Hyperlink"/>
+          </w:rPr>
+          <w:t>https://blog.aboutamazon.com/working-at-amazon/a-q-a-with-lakshmi-nidamarthi?linkId=49436898</w:t>
+        </w:r>
+      </w:hyperlink>
+    </w:p>
+    <w:p>
+      <w:bookmarkStart w:id="57" w:name="_GoBack"/>
+      <w:bookmarkEnd w:id="57"/>
+    </w:p>
     <w:p/>
     <w:p>
-      <w:hyperlink r:id="rId6" w:history="1">
+      <w:hyperlink r:id="rId7" w:history="1">
         <w:r>
           <w:rPr>
             <w:rStyle w:val="Hyperlink"/>
@@ -5162,38 +5176,19 @@
         </w:r>
       </w:hyperlink>
     </w:p>
-    <w:p>
-      <w:bookmarkStart w:id="57" w:name="_GoBack"/>
-      <w:bookmarkEnd w:id="57"/>
-    </w:p>
-    <w:p>
-      <w:r>
-        <w:fldChar w:fldCharType="begin"/>
-      </w:r>
-      <w:r>
-        <w:instrText xml:space="preserve"> HYPERLINK "</w:instrText>
-      </w:r>
-      <w:r>
-        <w:instrText>https://biginterview.com/blog/behavioral-interview-questions</w:instrText>
-      </w:r>
-      <w:r>
-        <w:instrText xml:space="preserve">" </w:instrText>
-      </w:r>
-      <w:r>
-        <w:fldChar w:fldCharType="separate"/>
-      </w:r>
-      <w:r>
-        <w:rPr>
-          <w:rStyle w:val="Hyperlink"/>
-        </w:rPr>
-        <w:t>https://biginterview.com/blog/behavioral-interview-questions</w:t>
-      </w:r>
-      <w:r>
-        <w:fldChar w:fldCharType="end"/>
-      </w:r>
-    </w:p>
-    <w:p>
-      <w:hyperlink r:id="rId7" w:history="1">
+    <w:p/>
+    <w:p>
+      <w:hyperlink r:id="rId8" w:history="1">
+        <w:r>
+          <w:rPr>
+            <w:rStyle w:val="Hyperlink"/>
+          </w:rPr>
+          <w:t>https://biginterview.com/blog/behavioral-interview-questions</w:t>
+        </w:r>
+      </w:hyperlink>
+    </w:p>
+    <w:p>
+      <w:hyperlink r:id="rId9" w:history="1">
         <w:r>
           <w:rPr>
             <w:rStyle w:val="Hyperlink"/>
@@ -5206,7 +5201,6 @@
     <w:p/>
     <w:p>
       <w:r>
-        <w:lastRenderedPageBreak/>
         <w:t>Current:</w:t>
       </w:r>
     </w:p>
@@ -5473,7 +5467,11 @@
       </w:r>
       <w:proofErr w:type="spellEnd"/>
       <w:r>
-        <w:t xml:space="preserve">, modules as nodes, connections as directed </w:t>
+        <w:t xml:space="preserve">, modules as </w:t>
+      </w:r>
+      <w:r>
+        <w:lastRenderedPageBreak/>
+        <w:t xml:space="preserve">nodes, connections as directed </w:t>
       </w:r>
       <w:proofErr w:type="spellStart"/>
       <w:r>
@@ -5496,7 +5494,6 @@
     </w:p>
     <w:p>
       <w:r>
-        <w:lastRenderedPageBreak/>
         <w:t>How will you fit in a start up?</w:t>
       </w:r>
     </w:p>
@@ -5736,6 +5733,7 @@
     </w:p>
     <w:p>
       <w:r>
+        <w:lastRenderedPageBreak/>
         <w:t>Strength</w:t>
       </w:r>
     </w:p>
@@ -5767,7 +5765,6 @@
     </w:p>
     <w:p>
       <w:r>
-        <w:lastRenderedPageBreak/>
         <w:t xml:space="preserve">            </w:t>
       </w:r>
       <w:r>
@@ -5966,6 +5963,7 @@
     </w:p>
     <w:p>
       <w:r>
+        <w:lastRenderedPageBreak/>
         <w:t>Enjoyed</w:t>
       </w:r>
     </w:p>
@@ -5991,7 +5989,6 @@
     </w:p>
     <w:p>
       <w:r>
-        <w:lastRenderedPageBreak/>
         <w:t xml:space="preserve"> </w:t>
       </w:r>
     </w:p>
@@ -10125,7 +10122,7 @@
 </file>
 
 <file path=customXml/itemProps1.xml><?xml version="1.0" encoding="utf-8"?>
-<ds:datastoreItem xmlns:ds="http://schemas.openxmlformats.org/officeDocument/2006/customXml" ds:itemID="{1BF20EDD-5C8C-9A4D-A070-935F69A25438}">
+<ds:datastoreItem xmlns:ds="http://schemas.openxmlformats.org/officeDocument/2006/customXml" ds:itemID="{831A00A3-B549-904C-81DA-A1310DA03F65}">
   <ds:schemaRefs>
     <ds:schemaRef ds:uri="http://schemas.openxmlformats.org/officeDocument/2006/bibliography"/>
   </ds:schemaRefs>

</xml_diff>

<commit_message>
find modes in BST
</commit_message>
<xml_diff>
--- a/algorithms/src/resources/Behavioral Questions.docx
+++ b/algorithms/src/resources/Behavioral Questions.docx
@@ -20,12 +20,11 @@
       </w:sdtPr>
       <w:sdtEndPr>
         <w:rPr>
+          <w:rFonts w:ascii="Times New Roman" w:eastAsia="Times New Roman" w:hAnsi="Times New Roman" w:cs="Times New Roman"/>
           <w:noProof/>
         </w:rPr>
       </w:sdtEndPr>
       <w:sdtContent>
-        <w:bookmarkStart w:id="0" w:name="_GoBack" w:displacedByCustomXml="prev"/>
-        <w:bookmarkEnd w:id="0" w:displacedByCustomXml="prev"/>
         <w:p>
           <w:pPr>
             <w:pStyle w:val="TOCHeading"/>
@@ -4391,7 +4390,7 @@
       <w:pPr>
         <w:pStyle w:val="Heading1"/>
       </w:pPr>
-      <w:bookmarkStart w:id="1" w:name="_Toc511424182"/>
+      <w:bookmarkStart w:id="0" w:name="_Toc511424182"/>
       <w:r>
         <w:lastRenderedPageBreak/>
         <w:t>What does Companies look for</w:t>
@@ -4399,17 +4398,17 @@
       <w:r>
         <w:t xml:space="preserve"> in you?</w:t>
       </w:r>
+      <w:bookmarkEnd w:id="0"/>
+    </w:p>
+    <w:p>
+      <w:pPr>
+        <w:pStyle w:val="Heading2"/>
+      </w:pPr>
+      <w:bookmarkStart w:id="1" w:name="_Toc511424183"/>
+      <w:r>
+        <w:t>Facebook:</w:t>
+      </w:r>
       <w:bookmarkEnd w:id="1"/>
-    </w:p>
-    <w:p>
-      <w:pPr>
-        <w:pStyle w:val="Heading2"/>
-      </w:pPr>
-      <w:bookmarkStart w:id="2" w:name="_Toc511424183"/>
-      <w:r>
-        <w:t>Facebook:</w:t>
-      </w:r>
-      <w:bookmarkEnd w:id="2"/>
     </w:p>
     <w:p>
       <w:pPr>
@@ -4508,235 +4507,492 @@
       <w:pPr>
         <w:pStyle w:val="Heading1"/>
       </w:pPr>
-      <w:bookmarkStart w:id="3" w:name="_Toc511424184"/>
+      <w:bookmarkStart w:id="2" w:name="_Toc511424184"/>
       <w:r>
         <w:t>Amazon:</w:t>
       </w:r>
-      <w:bookmarkEnd w:id="3"/>
+      <w:bookmarkEnd w:id="2"/>
     </w:p>
     <w:p>
       <w:pPr>
         <w:pStyle w:val="ListParagraph"/>
         <w:numPr>
           <w:ilvl w:val="0"/>
-          <w:numId w:val="22"/>
+          <w:numId w:val="35"/>
         </w:numPr>
-      </w:pPr>
-      <w:r>
-        <w:t>Customer driven</w:t>
+        <w:rPr>
+          <w:b/>
+        </w:rPr>
+      </w:pPr>
+      <w:r>
+        <w:rPr>
+          <w:b/>
+        </w:rPr>
+        <w:t xml:space="preserve">Customer </w:t>
+      </w:r>
+      <w:r>
+        <w:rPr>
+          <w:b/>
+        </w:rPr>
+        <w:t>obsession</w:t>
+      </w:r>
+    </w:p>
+    <w:p>
+      <w:pPr>
+        <w:pStyle w:val="ListParagraph"/>
+        <w:numPr>
+          <w:ilvl w:val="0"/>
+          <w:numId w:val="35"/>
+        </w:numPr>
+      </w:pPr>
+      <w:r>
+        <w:rPr>
+          <w:b/>
+        </w:rPr>
+        <w:t>Ownership</w:t>
+      </w:r>
+      <w:r>
+        <w:rPr>
+          <w:b/>
+        </w:rPr>
+        <w:t xml:space="preserve"> -</w:t>
+      </w:r>
+      <w:r>
+        <w:t xml:space="preserve">  the obligation to pursue making something better</w:t>
+      </w:r>
+    </w:p>
+    <w:p>
+      <w:pPr>
+        <w:pStyle w:val="ListParagraph"/>
+        <w:numPr>
+          <w:ilvl w:val="0"/>
+          <w:numId w:val="35"/>
+        </w:numPr>
+        <w:rPr>
+          <w:b/>
+        </w:rPr>
+      </w:pPr>
+      <w:r>
+        <w:rPr>
+          <w:b/>
+        </w:rPr>
+        <w:t>Invent &amp; Simplify</w:t>
+      </w:r>
+    </w:p>
+    <w:p>
+      <w:pPr>
+        <w:pStyle w:val="ListParagraph"/>
+        <w:numPr>
+          <w:ilvl w:val="0"/>
+          <w:numId w:val="35"/>
+        </w:numPr>
+      </w:pPr>
+      <w:r>
+        <w:rPr>
+          <w:b/>
+        </w:rPr>
+        <w:t>Are right</w:t>
+      </w:r>
+      <w:r>
+        <w:rPr>
+          <w:b/>
+        </w:rPr>
+        <w:t xml:space="preserve">, </w:t>
+      </w:r>
+      <w:r>
+        <w:rPr>
+          <w:b/>
+        </w:rPr>
+        <w:t>a lot</w:t>
+      </w:r>
+      <w:r>
+        <w:rPr>
+          <w:b/>
+        </w:rPr>
+        <w:t xml:space="preserve"> –</w:t>
+      </w:r>
+      <w:r>
+        <w:t xml:space="preserve"> change ideas often</w:t>
+      </w:r>
+      <w:r>
+        <w:t xml:space="preserve"> are right a lot. Incorporate other ideas.</w:t>
+      </w:r>
+    </w:p>
+    <w:p>
+      <w:pPr>
+        <w:pStyle w:val="ListParagraph"/>
+        <w:numPr>
+          <w:ilvl w:val="0"/>
+          <w:numId w:val="35"/>
+        </w:numPr>
+      </w:pPr>
+      <w:r>
+        <w:t>Hire and Develop the Best</w:t>
+      </w:r>
+    </w:p>
+    <w:p>
+      <w:pPr>
+        <w:pStyle w:val="ListParagraph"/>
+        <w:numPr>
+          <w:ilvl w:val="0"/>
+          <w:numId w:val="35"/>
+        </w:numPr>
+      </w:pPr>
+      <w:r>
+        <w:t>Insist on the Highest Standards</w:t>
+      </w:r>
+    </w:p>
+    <w:p>
+      <w:pPr>
+        <w:pStyle w:val="ListParagraph"/>
+        <w:numPr>
+          <w:ilvl w:val="0"/>
+          <w:numId w:val="35"/>
+        </w:numPr>
+        <w:rPr>
+          <w:b/>
+        </w:rPr>
+      </w:pPr>
+      <w:r>
+        <w:rPr>
+          <w:b/>
+        </w:rPr>
+        <w:t>Think Big</w:t>
+      </w:r>
+    </w:p>
+    <w:p>
+      <w:pPr>
+        <w:pStyle w:val="ListParagraph"/>
+        <w:numPr>
+          <w:ilvl w:val="0"/>
+          <w:numId w:val="35"/>
+        </w:numPr>
+      </w:pPr>
+      <w:r>
+        <w:rPr>
+          <w:b/>
+        </w:rPr>
+        <w:t>Bias for action</w:t>
+      </w:r>
+      <w:r>
+        <w:t xml:space="preserve"> </w:t>
+      </w:r>
+      <w:r>
+        <w:t>-  Many decisions and actions are reversible and do not need extensive study. We value calculated risk taking.</w:t>
+      </w:r>
+    </w:p>
+    <w:p>
+      <w:pPr>
+        <w:pStyle w:val="ListParagraph"/>
+        <w:numPr>
+          <w:ilvl w:val="0"/>
+          <w:numId w:val="35"/>
+        </w:numPr>
+      </w:pPr>
+      <w:r>
+        <w:t>Frugality</w:t>
+      </w:r>
+    </w:p>
+    <w:p>
+      <w:pPr>
+        <w:pStyle w:val="ListParagraph"/>
+        <w:numPr>
+          <w:ilvl w:val="0"/>
+          <w:numId w:val="35"/>
+        </w:numPr>
+      </w:pPr>
+      <w:r>
+        <w:t>Vocally Self Critical</w:t>
+      </w:r>
+    </w:p>
+    <w:p>
+      <w:pPr>
+        <w:pStyle w:val="ListParagraph"/>
+        <w:numPr>
+          <w:ilvl w:val="0"/>
+          <w:numId w:val="35"/>
+        </w:numPr>
+      </w:pPr>
+      <w:r>
+        <w:t>Earn the trust of others</w:t>
+      </w:r>
+    </w:p>
+    <w:p>
+      <w:pPr>
+        <w:pStyle w:val="ListParagraph"/>
+        <w:numPr>
+          <w:ilvl w:val="0"/>
+          <w:numId w:val="35"/>
+        </w:numPr>
+      </w:pPr>
+      <w:r>
+        <w:rPr>
+          <w:b/>
+        </w:rPr>
+        <w:t>Dive Deep</w:t>
+      </w:r>
+      <w:r>
+        <w:rPr>
+          <w:b/>
+        </w:rPr>
+        <w:t xml:space="preserve"> –</w:t>
+      </w:r>
+      <w:r>
+        <w:t xml:space="preserve"> for understa</w:t>
+      </w:r>
+      <w:r>
+        <w:t>n</w:t>
+      </w:r>
+      <w:r>
+        <w:t>ding and accountability</w:t>
+      </w:r>
+    </w:p>
+    <w:p>
+      <w:pPr>
+        <w:pStyle w:val="ListParagraph"/>
+        <w:numPr>
+          <w:ilvl w:val="0"/>
+          <w:numId w:val="35"/>
+        </w:numPr>
+        <w:rPr>
+          <w:b/>
+        </w:rPr>
+      </w:pPr>
+      <w:r>
+        <w:rPr>
+          <w:b/>
+        </w:rPr>
+        <w:t>Disagree &amp; Commit</w:t>
+      </w:r>
+    </w:p>
+    <w:p>
+      <w:pPr>
+        <w:pStyle w:val="ListParagraph"/>
+        <w:numPr>
+          <w:ilvl w:val="0"/>
+          <w:numId w:val="35"/>
+        </w:numPr>
+        <w:rPr>
+          <w:b/>
+        </w:rPr>
+      </w:pPr>
+      <w:r>
+        <w:rPr>
+          <w:b/>
+        </w:rPr>
+        <w:t>Deliver results</w:t>
       </w:r>
     </w:p>
     <w:p>
       <w:pPr>
         <w:pStyle w:val="Heading1"/>
       </w:pPr>
-      <w:bookmarkStart w:id="4" w:name="_Toc511424185"/>
+      <w:bookmarkStart w:id="3" w:name="_Toc511424185"/>
       <w:r>
         <w:t>Tell me about yourself</w:t>
       </w:r>
+      <w:bookmarkEnd w:id="3"/>
+    </w:p>
+    <w:p/>
+    <w:p>
+      <w:r>
+        <w:t>&gt;&gt; Brief intro.</w:t>
+      </w:r>
+    </w:p>
+    <w:p/>
+    <w:p>
+      <w:pPr>
+        <w:jc w:val="both"/>
+      </w:pPr>
+      <w:r>
+        <w:t xml:space="preserve">I did my </w:t>
+      </w:r>
+      <w:r>
+        <w:t>Masters</w:t>
+      </w:r>
+      <w:r>
+        <w:t xml:space="preserve"> </w:t>
+      </w:r>
+      <w:r>
+        <w:t>in</w:t>
+      </w:r>
+      <w:r>
+        <w:t xml:space="preserve"> Telecommunication and Networking </w:t>
+      </w:r>
+      <w:r>
+        <w:t>program</w:t>
+      </w:r>
+      <w:r>
+        <w:t xml:space="preserve"> at Upenn</w:t>
+      </w:r>
+      <w:r>
+        <w:t>.</w:t>
+      </w:r>
+      <w:r>
+        <w:t xml:space="preserve"> </w:t>
+      </w:r>
+      <w:r>
+        <w:t>My area of interest in my masters was in Internet web systems, distributed systems, software engineering, big data.</w:t>
+      </w:r>
+    </w:p>
+    <w:p>
+      <w:pPr>
+        <w:jc w:val="both"/>
+      </w:pPr>
+    </w:p>
+    <w:p>
+      <w:pPr>
+        <w:jc w:val="both"/>
+      </w:pPr>
+      <w:r>
+        <w:t>I have b</w:t>
+      </w:r>
+      <w:r>
+        <w:t>een in the Industry for almost 6</w:t>
+      </w:r>
+      <w:r>
+        <w:t xml:space="preserve"> Years since then. Out of college, I was working as a Web Developer for ReadySetWork.com, a start-up that focuses on streamlining the schedule management for small businesses. </w:t>
+      </w:r>
+    </w:p>
+    <w:p>
+      <w:pPr>
+        <w:jc w:val="both"/>
+      </w:pPr>
+    </w:p>
+    <w:p>
+      <w:pPr>
+        <w:jc w:val="both"/>
+      </w:pPr>
+      <w:r>
+        <w:t xml:space="preserve">After that I was worked at Altera for four years. I </w:t>
+      </w:r>
+      <w:r>
+        <w:t>p</w:t>
+      </w:r>
+      <w:r>
+        <w:t>rototyp</w:t>
+      </w:r>
+      <w:r>
+        <w:t>ed</w:t>
+      </w:r>
+      <w:r>
+        <w:t xml:space="preserve"> and </w:t>
+      </w:r>
+      <w:r>
+        <w:t>architected a new System design tool, which helped shape the future direction of the team.</w:t>
+      </w:r>
+    </w:p>
+    <w:p>
+      <w:pPr>
+        <w:jc w:val="both"/>
+      </w:pPr>
+    </w:p>
+    <w:p>
+      <w:pPr>
+        <w:jc w:val="both"/>
+      </w:pPr>
+      <w:r>
+        <w:t>Current</w:t>
+      </w:r>
+      <w:r>
+        <w:t>ly, I</w:t>
+      </w:r>
+      <w:r>
+        <w:t xml:space="preserve"> am </w:t>
+      </w:r>
+      <w:r>
+        <w:t>a</w:t>
+      </w:r>
+      <w:r>
+        <w:t xml:space="preserve">t VMware </w:t>
+      </w:r>
+      <w:r>
+        <w:t xml:space="preserve">working on </w:t>
+      </w:r>
+      <w:r>
+        <w:t>the Networking and Security p</w:t>
+      </w:r>
+      <w:r>
+        <w:t>roduct, NSX. M</w:t>
+      </w:r>
+      <w:r>
+        <w:t xml:space="preserve">y team specifically focuses </w:t>
+      </w:r>
+      <w:r>
+        <w:t>on providing insights into what really happens inside the data center in terms of network activity patterns and enable customers to apply firewall rules if there are any un-desired activity.</w:t>
+      </w:r>
+    </w:p>
+    <w:p/>
+    <w:p>
+      <w:r>
+        <w:t xml:space="preserve">I enjoy taking up new challenges which makes </w:t>
+      </w:r>
+      <w:r>
+        <w:t xml:space="preserve">a greater </w:t>
+      </w:r>
+      <w:r>
+        <w:t>impact</w:t>
+      </w:r>
+      <w:r>
+        <w:t xml:space="preserve"> and thereby enabling me to learn more and grow. I love </w:t>
+      </w:r>
+      <w:r>
+        <w:t>developing good quality systems with the focu</w:t>
+      </w:r>
+      <w:r>
+        <w:t>s on Test driven development.</w:t>
+      </w:r>
+    </w:p>
+    <w:p>
+      <w:pPr>
+        <w:pStyle w:val="Heading1"/>
+      </w:pPr>
+      <w:bookmarkStart w:id="4" w:name="_Toc511424186"/>
+      <w:r>
+        <w:t>Current Company</w:t>
+      </w:r>
       <w:bookmarkEnd w:id="4"/>
     </w:p>
+    <w:p>
+      <w:pPr>
+        <w:pStyle w:val="Heading2"/>
+      </w:pPr>
+      <w:bookmarkStart w:id="5" w:name="_Toc511424187"/>
+      <w:r>
+        <w:t>Tell us about your current position</w:t>
+      </w:r>
+      <w:bookmarkEnd w:id="5"/>
+    </w:p>
+    <w:p>
+      <w:r>
+        <w:tab/>
+      </w:r>
+      <w:r>
+        <w:t xml:space="preserve">I am </w:t>
+      </w:r>
+      <w:r>
+        <w:t>a</w:t>
+      </w:r>
+      <w:r>
+        <w:t>t VMware working on the Networking and Security product, NSX. My team specifically focuses on providing insights into what really happens inside the data center in terms of network activity patterns and enable customers to apply firewall rules if there are any un-desired activity.</w:t>
+      </w:r>
+    </w:p>
     <w:p/>
     <w:p>
-      <w:r>
-        <w:t>&gt;&gt; Brief intro.</w:t>
-      </w:r>
-    </w:p>
-    <w:p/>
-    <w:p>
-      <w:pPr>
-        <w:jc w:val="both"/>
-      </w:pPr>
-      <w:r>
-        <w:t xml:space="preserve">I did my </w:t>
-      </w:r>
-      <w:r>
-        <w:t>Masters</w:t>
-      </w:r>
-      <w:r>
-        <w:t xml:space="preserve"> </w:t>
-      </w:r>
-      <w:r>
-        <w:t>in</w:t>
-      </w:r>
-      <w:r>
-        <w:t xml:space="preserve"> Telecommunication and Networking </w:t>
-      </w:r>
-      <w:r>
-        <w:t>program</w:t>
-      </w:r>
-      <w:r>
-        <w:t xml:space="preserve"> at Upenn</w:t>
-      </w:r>
-      <w:r>
-        <w:t>.</w:t>
-      </w:r>
-      <w:r>
-        <w:t xml:space="preserve"> </w:t>
-      </w:r>
-      <w:r>
-        <w:t>My area of interest in my masters was in Internet web systems, distributed systems, software engineering, big data.</w:t>
-      </w:r>
-    </w:p>
-    <w:p>
-      <w:pPr>
-        <w:jc w:val="both"/>
-      </w:pPr>
-    </w:p>
-    <w:p>
-      <w:pPr>
-        <w:jc w:val="both"/>
-      </w:pPr>
-      <w:r>
-        <w:t>I have b</w:t>
-      </w:r>
-      <w:r>
-        <w:t>een in the Industry for almost 6</w:t>
-      </w:r>
-      <w:r>
-        <w:t xml:space="preserve"> Years since then. Out of college, I was working as a Web Developer for ReadySetWork.com, a start-up that focuses on streamlining the schedule management for small businesses. </w:t>
-      </w:r>
-    </w:p>
-    <w:p>
-      <w:pPr>
-        <w:jc w:val="both"/>
-      </w:pPr>
-    </w:p>
-    <w:p>
-      <w:pPr>
-        <w:jc w:val="both"/>
-      </w:pPr>
-      <w:r>
-        <w:t xml:space="preserve">After that I was worked at Altera for four years. I </w:t>
-      </w:r>
-      <w:r>
-        <w:t>p</w:t>
-      </w:r>
-      <w:r>
-        <w:t>rototyp</w:t>
-      </w:r>
-      <w:r>
-        <w:t>ed</w:t>
-      </w:r>
-      <w:r>
-        <w:t xml:space="preserve"> and </w:t>
-      </w:r>
-      <w:r>
-        <w:t>architected a new System design tool, which helped shape the future direction of the team.</w:t>
-      </w:r>
-    </w:p>
-    <w:p>
-      <w:pPr>
-        <w:jc w:val="both"/>
-      </w:pPr>
-    </w:p>
-    <w:p>
-      <w:pPr>
-        <w:jc w:val="both"/>
-      </w:pPr>
-      <w:r>
-        <w:t>Current</w:t>
-      </w:r>
-      <w:r>
-        <w:t>ly, I</w:t>
-      </w:r>
-      <w:r>
-        <w:t xml:space="preserve"> am </w:t>
-      </w:r>
-      <w:r>
-        <w:t>a</w:t>
-      </w:r>
-      <w:r>
-        <w:t xml:space="preserve">t VMware </w:t>
-      </w:r>
-      <w:r>
-        <w:t xml:space="preserve">working on </w:t>
-      </w:r>
-      <w:r>
-        <w:t>the Networking and Security p</w:t>
-      </w:r>
-      <w:r>
-        <w:t>roduct, NSX. M</w:t>
-      </w:r>
-      <w:r>
-        <w:t xml:space="preserve">y team specifically focuses </w:t>
-      </w:r>
-      <w:r>
-        <w:t>on providing insights into what really happens inside the data center in terms of network activity patterns and enable customers to apply firewall rules if there are any un-desired activity.</w:t>
-      </w:r>
-    </w:p>
-    <w:p/>
-    <w:p>
-      <w:r>
-        <w:t xml:space="preserve">I enjoy taking up new challenges which makes </w:t>
-      </w:r>
-      <w:r>
-        <w:t xml:space="preserve">a greater </w:t>
-      </w:r>
-      <w:r>
-        <w:t>impact</w:t>
-      </w:r>
-      <w:r>
-        <w:t xml:space="preserve"> and thereby enabling me to learn more and grow. I love </w:t>
-      </w:r>
-      <w:r>
-        <w:t>developing good quality systems with the focu</w:t>
-      </w:r>
-      <w:r>
-        <w:t>s on Test driven development.</w:t>
-      </w:r>
-    </w:p>
-    <w:p>
       <w:pPr>
         <w:pStyle w:val="Heading1"/>
       </w:pPr>
-      <w:bookmarkStart w:id="5" w:name="_Toc511424186"/>
-      <w:r>
-        <w:t>Current Company</w:t>
-      </w:r>
-      <w:bookmarkEnd w:id="5"/>
-    </w:p>
-    <w:p>
-      <w:pPr>
-        <w:pStyle w:val="Heading2"/>
-      </w:pPr>
-      <w:bookmarkStart w:id="6" w:name="_Toc511424187"/>
-      <w:r>
-        <w:t>Tell us about your current position</w:t>
+      <w:bookmarkStart w:id="6" w:name="_Toc511424188"/>
+      <w:r>
+        <w:t>W</w:t>
+      </w:r>
+      <w:r>
+        <w:t>hy are you</w:t>
+      </w:r>
+      <w:r>
+        <w:t xml:space="preserve"> switching from your company?</w:t>
       </w:r>
       <w:bookmarkEnd w:id="6"/>
-    </w:p>
-    <w:p>
-      <w:r>
-        <w:tab/>
-      </w:r>
-      <w:r>
-        <w:t xml:space="preserve">I am </w:t>
-      </w:r>
-      <w:r>
-        <w:t>a</w:t>
-      </w:r>
-      <w:r>
-        <w:t>t VMware working on the Networking and Security product, NSX. My team specifically focuses on providing insights into what really happens inside the data center in terms of network activity patterns and enable customers to apply firewall rules if there are any un-desired activity.</w:t>
-      </w:r>
-    </w:p>
-    <w:p/>
-    <w:p>
-      <w:pPr>
-        <w:pStyle w:val="Heading1"/>
-      </w:pPr>
-      <w:bookmarkStart w:id="7" w:name="_Toc511424188"/>
-      <w:r>
-        <w:lastRenderedPageBreak/>
-        <w:t>W</w:t>
-      </w:r>
-      <w:r>
-        <w:t>hy are you</w:t>
-      </w:r>
-      <w:r>
-        <w:t xml:space="preserve"> switching from your company?</w:t>
-      </w:r>
-      <w:bookmarkEnd w:id="7"/>
     </w:p>
     <w:p/>
     <w:p>
@@ -4764,11 +5020,11 @@
       <w:pPr>
         <w:pStyle w:val="Heading1"/>
       </w:pPr>
-      <w:bookmarkStart w:id="8" w:name="_Toc511424189"/>
+      <w:bookmarkStart w:id="7" w:name="_Toc511424189"/>
       <w:r>
         <w:t>Ideal work environment</w:t>
       </w:r>
-      <w:bookmarkEnd w:id="8"/>
+      <w:bookmarkEnd w:id="7"/>
     </w:p>
     <w:p>
       <w:pPr>
@@ -4837,16 +5093,15 @@
       <w:pPr>
         <w:pStyle w:val="Heading1"/>
       </w:pPr>
-      <w:bookmarkStart w:id="9" w:name="_Toc511424190"/>
+      <w:bookmarkStart w:id="8" w:name="_Toc511424190"/>
       <w:r>
         <w:t>what you’re looking for at</w:t>
       </w:r>
-      <w:bookmarkEnd w:id="9"/>
+      <w:bookmarkEnd w:id="8"/>
     </w:p>
     <w:p>
       <w:pPr>
         <w:rPr>
-          <w:rFonts w:ascii="Times New Roman" w:eastAsia="Times New Roman" w:hAnsi="Times New Roman" w:cs="Times New Roman"/>
           <w:color w:val="222222"/>
           <w:sz w:val="19"/>
           <w:szCs w:val="19"/>
@@ -4869,7 +5124,7 @@
         </w:rPr>
         <w:t> </w:t>
       </w:r>
-      <w:bookmarkStart w:id="10" w:name="_Toc511424191"/>
+      <w:bookmarkStart w:id="9" w:name="_Toc511424191"/>
       <w:r>
         <w:rPr>
           <w:rFonts w:eastAsia="Times New Roman"/>
@@ -4884,7 +5139,7 @@
         </w:rPr>
         <w:t>:</w:t>
       </w:r>
-      <w:bookmarkEnd w:id="10"/>
+      <w:bookmarkEnd w:id="9"/>
     </w:p>
     <w:p>
       <w:pPr>
@@ -4954,24 +5209,24 @@
       <w:pPr>
         <w:pStyle w:val="Heading1"/>
       </w:pPr>
-      <w:bookmarkStart w:id="11" w:name="_Toc511424192"/>
+      <w:bookmarkStart w:id="10" w:name="_Toc511424192"/>
       <w:r>
         <w:t>Why are you interested in</w:t>
       </w:r>
       <w:r>
         <w:t>?</w:t>
       </w:r>
+      <w:bookmarkEnd w:id="10"/>
+    </w:p>
+    <w:p>
+      <w:pPr>
+        <w:pStyle w:val="Heading2"/>
+      </w:pPr>
+      <w:bookmarkStart w:id="11" w:name="_Toc511424193"/>
+      <w:r>
+        <w:t>Facebook:</w:t>
+      </w:r>
       <w:bookmarkEnd w:id="11"/>
-    </w:p>
-    <w:p>
-      <w:pPr>
-        <w:pStyle w:val="Heading2"/>
-      </w:pPr>
-      <w:bookmarkStart w:id="12" w:name="_Toc511424193"/>
-      <w:r>
-        <w:t>Facebook:</w:t>
-      </w:r>
-      <w:bookmarkEnd w:id="12"/>
     </w:p>
     <w:p>
       <w:pPr>
@@ -5076,7 +5331,7 @@
           <w:shd w:val="clear" w:color="auto" w:fill="FFFFFF"/>
         </w:rPr>
       </w:pPr>
-      <w:bookmarkStart w:id="13" w:name="_Toc511424194"/>
+      <w:bookmarkStart w:id="12" w:name="_Toc511424194"/>
       <w:r>
         <w:rPr>
           <w:rFonts w:eastAsia="Times New Roman"/>
@@ -5084,7 +5339,7 @@
         </w:rPr>
         <w:t>what you would improve/change at</w:t>
       </w:r>
-      <w:bookmarkEnd w:id="13"/>
+      <w:bookmarkEnd w:id="12"/>
     </w:p>
     <w:p>
       <w:pPr>
@@ -5101,7 +5356,7 @@
         </w:rPr>
         <w:t> </w:t>
       </w:r>
-      <w:bookmarkStart w:id="14" w:name="_Toc511424195"/>
+      <w:bookmarkStart w:id="13" w:name="_Toc511424195"/>
       <w:r>
         <w:rPr>
           <w:rFonts w:eastAsia="Times New Roman"/>
@@ -5109,7 +5364,7 @@
         </w:rPr>
         <w:t>Facebook</w:t>
       </w:r>
-      <w:bookmarkEnd w:id="14"/>
+      <w:bookmarkEnd w:id="13"/>
     </w:p>
     <w:p>
       <w:pPr>
@@ -5135,7 +5390,6 @@
         </w:numPr>
       </w:pPr>
       <w:r>
-        <w:lastRenderedPageBreak/>
         <w:t>News feed search or browser. By date</w:t>
       </w:r>
       <w:r>
@@ -5166,189 +5420,190 @@
       <w:pPr>
         <w:pStyle w:val="Heading1"/>
       </w:pPr>
-      <w:bookmarkStart w:id="15" w:name="_Toc511424196"/>
+      <w:bookmarkStart w:id="14" w:name="_Toc511424196"/>
       <w:r>
         <w:t>Wha</w:t>
       </w:r>
       <w:r>
         <w:t>t does it mean to be successful?</w:t>
       </w:r>
+      <w:bookmarkEnd w:id="14"/>
+    </w:p>
+    <w:p/>
+    <w:p>
+      <w:pPr>
+        <w:ind w:firstLine="720"/>
+      </w:pPr>
+      <w:r>
+        <w:t xml:space="preserve">Being successful at a job to me means that </w:t>
+      </w:r>
+      <w:r>
+        <w:t>my boss / manager has the at most trust in me in getting things done no matter what the job is. I strive to be the go-to person</w:t>
+      </w:r>
+      <w:r>
+        <w:t xml:space="preserve"> for any crisis</w:t>
+      </w:r>
+      <w:r>
+        <w:t xml:space="preserve"> and earn a reputation that if I am entrusted with some work, I would get it done. If, I am able to achieve that, then I would say I am being successful at my job.</w:t>
+      </w:r>
+    </w:p>
+    <w:p>
+      <w:pPr>
+        <w:pStyle w:val="Heading1"/>
+      </w:pPr>
+      <w:bookmarkStart w:id="15" w:name="_Toc511424197"/>
+      <w:r>
+        <w:t>Where do you see yourself</w:t>
+      </w:r>
+      <w:r>
+        <w:t>?</w:t>
+      </w:r>
       <w:bookmarkEnd w:id="15"/>
     </w:p>
     <w:p/>
     <w:p>
       <w:pPr>
-        <w:ind w:firstLine="720"/>
-      </w:pPr>
-      <w:r>
-        <w:t xml:space="preserve">Being successful at a job to me means that </w:t>
-      </w:r>
-      <w:r>
-        <w:t>my boss / manager has the at most trust in me in getting things done no matter what the job is. I strive to be the go-to person</w:t>
-      </w:r>
-      <w:r>
-        <w:t xml:space="preserve"> for any crisis</w:t>
-      </w:r>
-      <w:r>
-        <w:t xml:space="preserve"> and earn a reputation that if I am entrusted with some work, I would get it done. If, I am able to achieve that, then I would say I am being successful at my job.</w:t>
-      </w:r>
-    </w:p>
+        <w:pStyle w:val="Heading2"/>
+      </w:pPr>
+      <w:bookmarkStart w:id="16" w:name="_Toc511424198"/>
+      <w:r>
+        <w:t>1 Year:</w:t>
+      </w:r>
+      <w:bookmarkEnd w:id="16"/>
+    </w:p>
+    <w:p>
+      <w:pPr>
+        <w:jc w:val="both"/>
+      </w:pPr>
+      <w:r>
+        <w:t>Finding a work place where I can contribute and make an impact. It should be place where I should be able to learn new things and make me feel that I in</w:t>
+      </w:r>
+      <w:r>
+        <w:t xml:space="preserve"> </w:t>
+      </w:r>
+      <w:r>
+        <w:t>fact make a difference in the lives of people.</w:t>
+      </w:r>
+    </w:p>
+    <w:p/>
+    <w:p>
+      <w:pPr>
+        <w:pStyle w:val="Heading2"/>
+      </w:pPr>
+      <w:bookmarkStart w:id="17" w:name="_Toc511424199"/>
+      <w:r>
+        <w:t>5 Year:</w:t>
+      </w:r>
+      <w:bookmarkEnd w:id="17"/>
+    </w:p>
+    <w:p>
+      <w:r>
+        <w:t xml:space="preserve">I am good at organizing and planning. So, I see myself becoming a </w:t>
+      </w:r>
+      <w:r>
+        <w:t>manager where I can lead a team and influence others.</w:t>
+      </w:r>
+    </w:p>
+    <w:p/>
+    <w:p>
+      <w:pPr>
+        <w:pStyle w:val="Heading2"/>
+      </w:pPr>
+      <w:bookmarkStart w:id="18" w:name="_Toc511424200"/>
+      <w:r>
+        <w:t>10 Year:</w:t>
+      </w:r>
+      <w:bookmarkEnd w:id="18"/>
+    </w:p>
+    <w:p>
+      <w:r>
+        <w:t>I always believe</w:t>
+      </w:r>
+      <w:r>
+        <w:t xml:space="preserve"> that one should never stop learning</w:t>
+      </w:r>
+      <w:r>
+        <w:t xml:space="preserve">. </w:t>
+      </w:r>
+      <w:r>
+        <w:t>I want to do an MBA</w:t>
+      </w:r>
+      <w:r>
+        <w:t xml:space="preserve"> program</w:t>
+      </w:r>
+      <w:r>
+        <w:t xml:space="preserve"> and learn </w:t>
+      </w:r>
+      <w:r>
+        <w:t>the business aspects. At present my interests would be</w:t>
+      </w:r>
+      <w:r>
+        <w:t xml:space="preserve"> to focusing on startups.</w:t>
+      </w:r>
+    </w:p>
+    <w:p/>
+    <w:p>
+      <w:pPr>
+        <w:pStyle w:val="Heading2"/>
+      </w:pPr>
+      <w:bookmarkStart w:id="19" w:name="_Toc511424201"/>
+      <w:r>
+        <w:t>20 Year:</w:t>
+      </w:r>
+      <w:bookmarkEnd w:id="19"/>
+    </w:p>
+    <w:p>
+      <w:r>
+        <w:t>I would want to</w:t>
+      </w:r>
+      <w:r>
+        <w:t xml:space="preserve"> start-up</w:t>
+      </w:r>
+      <w:r>
+        <w:t xml:space="preserve"> a</w:t>
+      </w:r>
+      <w:r>
+        <w:t xml:space="preserve"> business of my own.</w:t>
+      </w:r>
+    </w:p>
+    <w:p/>
     <w:p>
       <w:pPr>
         <w:pStyle w:val="Heading1"/>
       </w:pPr>
-      <w:bookmarkStart w:id="16" w:name="_Toc511424197"/>
-      <w:r>
-        <w:t>Where do you see yourself</w:t>
+      <w:bookmarkStart w:id="20" w:name="_Toc511424202"/>
+      <w:r>
+        <w:t>What would</w:t>
+      </w:r>
+      <w:r>
+        <w:t xml:space="preserve"> you like to learn at</w:t>
       </w:r>
       <w:r>
         <w:t>?</w:t>
       </w:r>
-      <w:bookmarkEnd w:id="16"/>
+      <w:bookmarkEnd w:id="20"/>
+    </w:p>
+    <w:p>
+      <w:pPr>
+        <w:pStyle w:val="Heading2"/>
+      </w:pPr>
+      <w:bookmarkStart w:id="21" w:name="_Toc511424203"/>
+      <w:r>
+        <w:t>Facebook</w:t>
+      </w:r>
+      <w:bookmarkEnd w:id="21"/>
     </w:p>
     <w:p/>
     <w:p>
       <w:pPr>
-        <w:pStyle w:val="Heading2"/>
-      </w:pPr>
-      <w:bookmarkStart w:id="17" w:name="_Toc511424198"/>
-      <w:r>
-        <w:t>1 Year:</w:t>
-      </w:r>
-      <w:bookmarkEnd w:id="17"/>
-    </w:p>
-    <w:p>
-      <w:pPr>
-        <w:jc w:val="both"/>
-      </w:pPr>
-      <w:r>
-        <w:t>Finding a work place where I can contribute and make an impact. It should be place where I should be able to learn new things and make me feel that I in</w:t>
-      </w:r>
-      <w:r>
-        <w:t xml:space="preserve"> </w:t>
-      </w:r>
-      <w:r>
-        <w:t>fact make a difference in the lives of people.</w:t>
-      </w:r>
-    </w:p>
-    <w:p/>
-    <w:p>
-      <w:pPr>
-        <w:pStyle w:val="Heading2"/>
-      </w:pPr>
-      <w:bookmarkStart w:id="18" w:name="_Toc511424199"/>
-      <w:r>
-        <w:t>5 Year:</w:t>
-      </w:r>
-      <w:bookmarkEnd w:id="18"/>
-    </w:p>
-    <w:p>
-      <w:r>
-        <w:t xml:space="preserve">I am good at organizing and planning. So, I see myself becoming a </w:t>
-      </w:r>
-      <w:r>
-        <w:t>manager where I can lead a team and influence others.</w:t>
-      </w:r>
-    </w:p>
-    <w:p/>
-    <w:p>
-      <w:pPr>
-        <w:pStyle w:val="Heading2"/>
-      </w:pPr>
-      <w:bookmarkStart w:id="19" w:name="_Toc511424200"/>
-      <w:r>
-        <w:t>10 Year:</w:t>
-      </w:r>
-      <w:bookmarkEnd w:id="19"/>
-    </w:p>
-    <w:p>
-      <w:r>
-        <w:t>I always believe</w:t>
-      </w:r>
-      <w:r>
-        <w:t xml:space="preserve"> that one should never stop learning</w:t>
-      </w:r>
-      <w:r>
-        <w:t xml:space="preserve">. </w:t>
-      </w:r>
-      <w:r>
-        <w:t>I want to do an MBA</w:t>
-      </w:r>
-      <w:r>
-        <w:t xml:space="preserve"> program</w:t>
-      </w:r>
-      <w:r>
-        <w:t xml:space="preserve"> and learn </w:t>
-      </w:r>
-      <w:r>
-        <w:t>the business aspects. At present my interests would be</w:t>
-      </w:r>
-      <w:r>
-        <w:t xml:space="preserve"> to focusing on startups.</w:t>
-      </w:r>
-    </w:p>
-    <w:p/>
-    <w:p>
-      <w:pPr>
-        <w:pStyle w:val="Heading2"/>
-      </w:pPr>
-      <w:bookmarkStart w:id="20" w:name="_Toc511424201"/>
-      <w:r>
-        <w:t>20 Year:</w:t>
-      </w:r>
-      <w:bookmarkEnd w:id="20"/>
-    </w:p>
-    <w:p>
-      <w:r>
-        <w:t>I would want to</w:t>
-      </w:r>
-      <w:r>
-        <w:t xml:space="preserve"> start-up</w:t>
-      </w:r>
-      <w:r>
-        <w:t xml:space="preserve"> a</w:t>
-      </w:r>
-      <w:r>
-        <w:t xml:space="preserve"> business of my own.</w:t>
-      </w:r>
-    </w:p>
-    <w:p/>
-    <w:p>
-      <w:pPr>
         <w:pStyle w:val="Heading1"/>
       </w:pPr>
-      <w:bookmarkStart w:id="21" w:name="_Toc511424202"/>
-      <w:r>
-        <w:t>What would</w:t>
-      </w:r>
-      <w:r>
-        <w:t xml:space="preserve"> you like to learn at</w:t>
-      </w:r>
-      <w:r>
-        <w:t>?</w:t>
-      </w:r>
-      <w:bookmarkEnd w:id="21"/>
-    </w:p>
-    <w:p>
-      <w:pPr>
-        <w:pStyle w:val="Heading2"/>
-      </w:pPr>
-      <w:bookmarkStart w:id="22" w:name="_Toc511424203"/>
-      <w:r>
-        <w:t>Facebook</w:t>
+      <w:bookmarkStart w:id="22" w:name="_Toc511424204"/>
+      <w:r>
+        <w:lastRenderedPageBreak/>
+        <w:t>Strengths</w:t>
       </w:r>
       <w:bookmarkEnd w:id="22"/>
-    </w:p>
-    <w:p/>
-    <w:p>
-      <w:pPr>
-        <w:pStyle w:val="Heading1"/>
-      </w:pPr>
-      <w:bookmarkStart w:id="23" w:name="_Toc511424204"/>
-      <w:r>
-        <w:t>Strengths</w:t>
-      </w:r>
-      <w:bookmarkEnd w:id="23"/>
     </w:p>
     <w:p>
       <w:pPr>
@@ -5462,12 +5717,11 @@
       <w:pPr>
         <w:pStyle w:val="Heading1"/>
       </w:pPr>
-      <w:bookmarkStart w:id="24" w:name="_Toc511424205"/>
-      <w:r>
-        <w:lastRenderedPageBreak/>
+      <w:bookmarkStart w:id="23" w:name="_Toc511424205"/>
+      <w:r>
         <w:t>Weakness</w:t>
       </w:r>
-      <w:bookmarkEnd w:id="24"/>
+      <w:bookmarkEnd w:id="23"/>
     </w:p>
     <w:p>
       <w:pPr>
@@ -5514,11 +5768,11 @@
       <w:pPr>
         <w:pStyle w:val="Heading1"/>
       </w:pPr>
-      <w:bookmarkStart w:id="25" w:name="_Toc511424206"/>
+      <w:bookmarkStart w:id="24" w:name="_Toc511424206"/>
       <w:r>
         <w:t>Why should we hire YOU?</w:t>
       </w:r>
-      <w:bookmarkEnd w:id="25"/>
+      <w:bookmarkEnd w:id="24"/>
     </w:p>
     <w:p>
       <w:pPr>
@@ -5544,7 +5798,7 @@
       <w:pPr>
         <w:pStyle w:val="Heading1"/>
       </w:pPr>
-      <w:bookmarkStart w:id="26" w:name="_Toc511424207"/>
+      <w:bookmarkStart w:id="25" w:name="_Toc511424207"/>
       <w:r>
         <w:t>Accomplishments</w:t>
       </w:r>
@@ -5560,7 +5814,7 @@
       <w:r>
         <w:t>proud of?</w:t>
       </w:r>
-      <w:bookmarkEnd w:id="26"/>
+      <w:bookmarkEnd w:id="25"/>
     </w:p>
     <w:p>
       <w:pPr>
@@ -5580,11 +5834,11 @@
       <w:pPr>
         <w:pStyle w:val="Heading1"/>
       </w:pPr>
-      <w:bookmarkStart w:id="27" w:name="_Toc511424208"/>
+      <w:bookmarkStart w:id="26" w:name="_Toc511424208"/>
       <w:r>
         <w:t>What was the best decision you ever made?</w:t>
       </w:r>
-      <w:bookmarkEnd w:id="27"/>
+      <w:bookmarkEnd w:id="26"/>
     </w:p>
     <w:p/>
     <w:p>
@@ -5607,24 +5861,24 @@
       <w:pPr>
         <w:pStyle w:val="Heading1"/>
       </w:pPr>
-      <w:bookmarkStart w:id="28" w:name="_Toc511424209"/>
+      <w:bookmarkStart w:id="27" w:name="_Toc511424209"/>
       <w:r>
         <w:t>Team Work</w:t>
       </w:r>
+      <w:bookmarkEnd w:id="27"/>
+    </w:p>
+    <w:p>
+      <w:pPr>
+        <w:pStyle w:val="Heading2"/>
+      </w:pPr>
+      <w:bookmarkStart w:id="28" w:name="_Toc511424210"/>
+      <w:r>
+        <w:t xml:space="preserve">How do you </w:t>
+      </w:r>
+      <w:r>
+        <w:t>collaborate with their peers?</w:t>
+      </w:r>
       <w:bookmarkEnd w:id="28"/>
-    </w:p>
-    <w:p>
-      <w:pPr>
-        <w:pStyle w:val="Heading2"/>
-      </w:pPr>
-      <w:bookmarkStart w:id="29" w:name="_Toc511424210"/>
-      <w:r>
-        <w:t xml:space="preserve">How do you </w:t>
-      </w:r>
-      <w:r>
-        <w:t>collaborate with their peers?</w:t>
-      </w:r>
-      <w:bookmarkEnd w:id="29"/>
       <w:r>
         <w:t xml:space="preserve"> </w:t>
       </w:r>
@@ -5652,14 +5906,15 @@
       <w:pPr>
         <w:pStyle w:val="Heading2"/>
       </w:pPr>
-      <w:bookmarkStart w:id="30" w:name="_Toc511424211"/>
-      <w:r>
+      <w:bookmarkStart w:id="29" w:name="_Toc511424211"/>
+      <w:r>
+        <w:lastRenderedPageBreak/>
         <w:t>P</w:t>
       </w:r>
       <w:r>
         <w:t>refer working alone or in teams?</w:t>
       </w:r>
-      <w:bookmarkEnd w:id="30"/>
+      <w:bookmarkEnd w:id="29"/>
     </w:p>
     <w:p>
       <w:pPr>
@@ -5698,26 +5953,25 @@
       <w:pPr>
         <w:pStyle w:val="Heading1"/>
       </w:pPr>
-      <w:bookmarkStart w:id="31" w:name="_Toc511424212"/>
+      <w:bookmarkStart w:id="30" w:name="_Toc511424212"/>
       <w:r>
         <w:t>Conflicts &amp; Disagreements</w:t>
       </w:r>
+      <w:bookmarkEnd w:id="30"/>
+    </w:p>
+    <w:p/>
+    <w:p>
+      <w:pPr>
+        <w:pStyle w:val="Heading2"/>
+      </w:pPr>
+      <w:bookmarkStart w:id="31" w:name="_Toc511424213"/>
+      <w:r>
+        <w:t>Time when you disagreed with your s</w:t>
+      </w:r>
+      <w:r>
+        <w:t>upervisor</w:t>
+      </w:r>
       <w:bookmarkEnd w:id="31"/>
-    </w:p>
-    <w:p/>
-    <w:p>
-      <w:pPr>
-        <w:pStyle w:val="Heading2"/>
-      </w:pPr>
-      <w:bookmarkStart w:id="32" w:name="_Toc511424213"/>
-      <w:r>
-        <w:lastRenderedPageBreak/>
-        <w:t>Time when you disagreed with your s</w:t>
-      </w:r>
-      <w:r>
-        <w:t>upervisor</w:t>
-      </w:r>
-      <w:bookmarkEnd w:id="32"/>
     </w:p>
     <w:p>
       <w:pPr>
@@ -5755,33 +6009,32 @@
       <w:pPr>
         <w:pStyle w:val="Heading2"/>
       </w:pPr>
-      <w:bookmarkStart w:id="33" w:name="_Toc511424214"/>
+      <w:bookmarkStart w:id="32" w:name="_Toc511424214"/>
       <w:r>
         <w:t>Time when you disagreed with your Peer</w:t>
       </w:r>
+      <w:bookmarkEnd w:id="32"/>
+    </w:p>
+    <w:p>
+      <w:r>
+        <w:tab/>
+      </w:r>
+    </w:p>
+    <w:p>
+      <w:pPr>
+        <w:pStyle w:val="Heading2"/>
+      </w:pPr>
+      <w:bookmarkStart w:id="33" w:name="_Toc511424215"/>
+      <w:r>
+        <w:t>people disagree with your ideas</w:t>
+      </w:r>
+      <w:r>
+        <w:t xml:space="preserve"> / </w:t>
+      </w:r>
+      <w:r>
+        <w:t>How do you deal with conflict?</w:t>
+      </w:r>
       <w:bookmarkEnd w:id="33"/>
-    </w:p>
-    <w:p>
-      <w:r>
-        <w:tab/>
-      </w:r>
-    </w:p>
-    <w:p/>
-    <w:p>
-      <w:pPr>
-        <w:pStyle w:val="Heading2"/>
-      </w:pPr>
-      <w:bookmarkStart w:id="34" w:name="_Toc511424215"/>
-      <w:r>
-        <w:t>people disagree with your ideas</w:t>
-      </w:r>
-      <w:r>
-        <w:t xml:space="preserve"> / </w:t>
-      </w:r>
-      <w:r>
-        <w:t>How do you deal with conflict?</w:t>
-      </w:r>
-      <w:bookmarkEnd w:id="34"/>
     </w:p>
     <w:p>
       <w:pPr>
@@ -5818,14 +6071,14 @@
       <w:pPr>
         <w:pStyle w:val="Heading2"/>
       </w:pPr>
-      <w:bookmarkStart w:id="35" w:name="_Toc511424216"/>
+      <w:bookmarkStart w:id="34" w:name="_Toc511424216"/>
       <w:r>
         <w:t>P</w:t>
       </w:r>
       <w:r>
         <w:t>eople don’t like you</w:t>
       </w:r>
-      <w:bookmarkEnd w:id="35"/>
+      <w:bookmarkEnd w:id="34"/>
     </w:p>
     <w:p>
       <w:pPr>
@@ -5890,14 +6143,14 @@
       <w:pPr>
         <w:pStyle w:val="Heading2"/>
       </w:pPr>
-      <w:bookmarkStart w:id="36" w:name="_Toc511424217"/>
+      <w:bookmarkStart w:id="35" w:name="_Toc511424217"/>
       <w:r>
         <w:t>T</w:t>
       </w:r>
       <w:r>
         <w:t>ime when you advocated for and pushed your own ideas forward despite opposition?</w:t>
       </w:r>
-      <w:bookmarkEnd w:id="36"/>
+      <w:bookmarkEnd w:id="35"/>
     </w:p>
     <w:p>
       <w:pPr>
@@ -5927,6 +6180,7 @@
         <w:jc w:val="both"/>
       </w:pPr>
       <w:r>
+        <w:lastRenderedPageBreak/>
         <w:t>Management was pushing and hurrying to get the changelist checked in a short time frame. But I was not 100% confident without sufficient amount of testing. So, I talked to my boss, and director to convince them to push to next release and I asked for a dedicated testing resource to help me testing all the customer flows that I am not aware of. We in</w:t>
       </w:r>
       <w:r>
@@ -5953,64 +6207,63 @@
       <w:pPr>
         <w:pStyle w:val="Heading1"/>
       </w:pPr>
-      <w:bookmarkStart w:id="37" w:name="_Toc511424218"/>
-      <w:r>
-        <w:lastRenderedPageBreak/>
+      <w:bookmarkStart w:id="36" w:name="_Toc511424218"/>
+      <w:r>
         <w:t>Competitiveness</w:t>
       </w:r>
+      <w:bookmarkEnd w:id="36"/>
+    </w:p>
+    <w:p/>
+    <w:p>
+      <w:pPr>
+        <w:pStyle w:val="Heading2"/>
+      </w:pPr>
+      <w:bookmarkStart w:id="37" w:name="_Toc511424219"/>
+      <w:r>
+        <w:t>How do you deal with competition? Are you a competitive person?</w:t>
+      </w:r>
       <w:bookmarkEnd w:id="37"/>
     </w:p>
+    <w:p>
+      <w:pPr>
+        <w:ind w:firstLine="720"/>
+      </w:pPr>
+      <w:r>
+        <w:t xml:space="preserve">I am a competitive person. I enjoy competition as I think it brings the best in me. Atleast, I feel push yourself harder when you have someone on your heels and its not necessarily rivalry but more of a collective effort to get to the goal faster. I believe that’s </w:t>
+      </w:r>
+      <w:r>
+        <w:t>how a team should grow.</w:t>
+      </w:r>
+    </w:p>
+    <w:p>
+      <w:pPr>
+        <w:pStyle w:val="Heading1"/>
+      </w:pPr>
+      <w:bookmarkStart w:id="38" w:name="_Toc511424220"/>
+      <w:r>
+        <w:t>Taking Initiatives</w:t>
+      </w:r>
+      <w:r>
+        <w:t xml:space="preserve"> &amp; </w:t>
+      </w:r>
+      <w:r>
+        <w:t>Lead</w:t>
+      </w:r>
+      <w:bookmarkEnd w:id="38"/>
+    </w:p>
     <w:p/>
     <w:p>
       <w:pPr>
         <w:pStyle w:val="Heading2"/>
       </w:pPr>
-      <w:bookmarkStart w:id="38" w:name="_Toc511424219"/>
-      <w:r>
-        <w:t>How do you deal with competition? Are you a competitive person?</w:t>
-      </w:r>
-      <w:bookmarkEnd w:id="38"/>
-    </w:p>
-    <w:p>
-      <w:pPr>
-        <w:ind w:firstLine="720"/>
-      </w:pPr>
-      <w:r>
-        <w:t xml:space="preserve">I am a competitive person. I enjoy competition as I think it brings the best in me. Atleast, I feel push yourself harder when you have someone on your heels and its not necessarily rivalry but more of a collective effort to get to the goal faster. I believe that’s </w:t>
-      </w:r>
-      <w:r>
-        <w:t>how a team should grow.</w:t>
-      </w:r>
-    </w:p>
-    <w:p>
-      <w:pPr>
-        <w:pStyle w:val="Heading1"/>
-      </w:pPr>
-      <w:bookmarkStart w:id="39" w:name="_Toc511424220"/>
-      <w:r>
-        <w:t>Taking Initiatives</w:t>
-      </w:r>
-      <w:r>
-        <w:t xml:space="preserve"> &amp; </w:t>
-      </w:r>
-      <w:r>
-        <w:t>Lead</w:t>
+      <w:bookmarkStart w:id="39" w:name="_Toc511424221"/>
+      <w:r>
+        <w:t>E</w:t>
+      </w:r>
+      <w:r>
+        <w:t>xample when you took initiative and lead the project</w:t>
       </w:r>
       <w:bookmarkEnd w:id="39"/>
-    </w:p>
-    <w:p/>
-    <w:p>
-      <w:pPr>
-        <w:pStyle w:val="Heading2"/>
-      </w:pPr>
-      <w:bookmarkStart w:id="40" w:name="_Toc511424221"/>
-      <w:r>
-        <w:t>E</w:t>
-      </w:r>
-      <w:r>
-        <w:t>xample when you took initiative and lead the project</w:t>
-      </w:r>
-      <w:bookmarkEnd w:id="40"/>
     </w:p>
     <w:p>
       <w:pPr>
@@ -6136,14 +6389,14 @@
       <w:pPr>
         <w:pStyle w:val="Heading2"/>
       </w:pPr>
-      <w:bookmarkStart w:id="41" w:name="_Toc511424222"/>
+      <w:bookmarkStart w:id="40" w:name="_Toc511424222"/>
       <w:r>
         <w:t>R</w:t>
       </w:r>
       <w:r>
         <w:t>equirements were ambiguous</w:t>
       </w:r>
-      <w:bookmarkEnd w:id="41"/>
+      <w:bookmarkEnd w:id="40"/>
     </w:p>
     <w:p>
       <w:pPr>
@@ -6160,9 +6413,18 @@
     </w:p>
     <w:p>
       <w:pPr>
-        <w:ind w:firstLine="720"/>
-      </w:pPr>
-    </w:p>
+        <w:rPr>
+          <w:i/>
+        </w:rPr>
+      </w:pPr>
+      <w:r>
+        <w:rPr>
+          <w:i/>
+        </w:rPr>
+        <w:t>Tell me about a time when you had to work on a project with unclear responsibilities</w:t>
+      </w:r>
+    </w:p>
+    <w:p/>
     <w:p>
       <w:pPr>
         <w:ind w:firstLine="720"/>
@@ -6206,6 +6468,7 @@
         <w:jc w:val="both"/>
       </w:pPr>
       <w:r>
+        <w:lastRenderedPageBreak/>
         <w:t>Use profiling tools to see if the classes have been invoked. But the problem is I do not know all the customer flows. So, I had to run the profiling in the QE’s team environment to see the hotspots of the classes that they were testing on.</w:t>
       </w:r>
     </w:p>
@@ -6245,7 +6508,6 @@
         <w:jc w:val="both"/>
       </w:pPr>
       <w:r>
-        <w:lastRenderedPageBreak/>
         <w:t>But with the combination of all three approaches, I was able to successfully Identified and delete nearly 1500 source files. This whole project was attempted multiple times by multiple people over 6 years and I finally got it done.</w:t>
       </w:r>
     </w:p>
@@ -6258,11 +6520,11 @@
       <w:pPr>
         <w:pStyle w:val="Heading2"/>
       </w:pPr>
-      <w:bookmarkStart w:id="42" w:name="_Toc511424223"/>
+      <w:bookmarkStart w:id="41" w:name="_Toc511424223"/>
       <w:r>
         <w:t>What motivates you to go the extra mile on a project or job?</w:t>
       </w:r>
-      <w:bookmarkEnd w:id="42"/>
+      <w:bookmarkEnd w:id="41"/>
     </w:p>
     <w:p>
       <w:pPr>
@@ -6289,25 +6551,34 @@
       <w:pPr>
         <w:pStyle w:val="Heading1"/>
       </w:pPr>
-      <w:bookmarkStart w:id="43" w:name="_Toc511424224"/>
+      <w:bookmarkStart w:id="42" w:name="_Toc511424224"/>
       <w:r>
         <w:t>Creativity</w:t>
       </w:r>
+      <w:bookmarkEnd w:id="42"/>
+    </w:p>
+    <w:p>
+      <w:pPr>
+        <w:pStyle w:val="Heading2"/>
+      </w:pPr>
+      <w:bookmarkStart w:id="43" w:name="_Toc511424225"/>
+      <w:r>
+        <w:t>M</w:t>
+      </w:r>
+      <w:r>
+        <w:t>ost creative thing you have ever done</w:t>
+      </w:r>
       <w:bookmarkEnd w:id="43"/>
     </w:p>
     <w:p>
       <w:pPr>
         <w:pStyle w:val="Heading2"/>
       </w:pPr>
-      <w:bookmarkStart w:id="44" w:name="_Toc511424225"/>
-      <w:r>
-        <w:t>M</w:t>
-      </w:r>
-      <w:r>
-        <w:t>ost creative thing you have ever done</w:t>
-      </w:r>
-      <w:bookmarkEnd w:id="44"/>
-    </w:p>
+      <w:r>
+        <w:t>Tell me about a time when you gave a simple solution to a complex problem</w:t>
+      </w:r>
+    </w:p>
+    <w:p/>
     <w:p>
       <w:pPr>
         <w:pStyle w:val="ListParagraph"/>
@@ -6322,60 +6593,76 @@
     </w:p>
     <w:p>
       <w:pPr>
+        <w:pStyle w:val="ListParagraph"/>
+        <w:numPr>
+          <w:ilvl w:val="0"/>
+          <w:numId w:val="28"/>
+        </w:numPr>
+      </w:pPr>
+      <w:r>
+        <w:t>Adapter for Old UI to new Data models</w:t>
+      </w:r>
+      <w:r>
+        <w:t>; Converting back and forth.</w:t>
+      </w:r>
+    </w:p>
+    <w:p/>
+    <w:p>
+      <w:pPr>
         <w:pStyle w:val="Heading1"/>
       </w:pPr>
-      <w:bookmarkStart w:id="45" w:name="_Toc511424226"/>
+      <w:bookmarkStart w:id="44" w:name="_Toc511424226"/>
       <w:r>
         <w:t>Mentoring</w:t>
       </w:r>
+      <w:bookmarkEnd w:id="44"/>
+    </w:p>
+    <w:p>
+      <w:pPr>
+        <w:pStyle w:val="Heading2"/>
+      </w:pPr>
+      <w:bookmarkStart w:id="45" w:name="_Toc511424227"/>
+      <w:r>
+        <w:t>How do you like to give and receive feedback?</w:t>
+      </w:r>
       <w:bookmarkEnd w:id="45"/>
     </w:p>
     <w:p>
       <w:pPr>
+        <w:ind w:firstLine="720"/>
+      </w:pPr>
+      <w:r>
+        <w:t xml:space="preserve">I have been kind enough to get amazing mentors in my career, and I would like to return the favor in any way as possible. I know How much I have grown because of right mentorship and I would like to help other grow as well. </w:t>
+      </w:r>
+    </w:p>
+    <w:p>
+      <w:pPr>
+        <w:ind w:firstLine="720"/>
+      </w:pPr>
+    </w:p>
+    <w:p>
+      <w:pPr>
+        <w:pStyle w:val="Heading1"/>
+      </w:pPr>
+      <w:bookmarkStart w:id="46" w:name="_Toc511424228"/>
+      <w:r>
+        <w:t>Goal Setting, Planning &amp; Failures</w:t>
+      </w:r>
+      <w:bookmarkEnd w:id="46"/>
+    </w:p>
+    <w:p/>
+    <w:p>
+      <w:pPr>
         <w:pStyle w:val="Heading2"/>
       </w:pPr>
-      <w:bookmarkStart w:id="46" w:name="_Toc511424227"/>
-      <w:r>
-        <w:t>How do you like to give and receive feedback?</w:t>
-      </w:r>
-      <w:bookmarkEnd w:id="46"/>
-    </w:p>
-    <w:p>
-      <w:pPr>
-        <w:ind w:firstLine="720"/>
-      </w:pPr>
-      <w:r>
-        <w:t xml:space="preserve">I have been kind enough to get amazing mentors in my career, and I would like to return the favor in any way as possible. I know How much I have grown because of right mentorship and I would like to help other grow as well. </w:t>
-      </w:r>
-    </w:p>
-    <w:p>
-      <w:pPr>
-        <w:ind w:firstLine="720"/>
-      </w:pPr>
-    </w:p>
-    <w:p>
-      <w:pPr>
-        <w:pStyle w:val="Heading1"/>
-      </w:pPr>
-      <w:bookmarkStart w:id="47" w:name="_Toc511424228"/>
-      <w:r>
-        <w:t>Goal Setting, Planning &amp; Failures</w:t>
+      <w:bookmarkStart w:id="47" w:name="_Toc511424229"/>
+      <w:r>
+        <w:t>A</w:t>
+      </w:r>
+      <w:r>
+        <w:t>n important goal you had to set</w:t>
       </w:r>
       <w:bookmarkEnd w:id="47"/>
-    </w:p>
-    <w:p/>
-    <w:p>
-      <w:pPr>
-        <w:pStyle w:val="Heading2"/>
-      </w:pPr>
-      <w:bookmarkStart w:id="48" w:name="_Toc511424229"/>
-      <w:r>
-        <w:t>A</w:t>
-      </w:r>
-      <w:r>
-        <w:t>n important goal you had to set</w:t>
-      </w:r>
-      <w:bookmarkEnd w:id="48"/>
       <w:r>
         <w:t xml:space="preserve"> </w:t>
       </w:r>
@@ -6434,6 +6721,7 @@
         <w:rPr>
           <w:b/>
         </w:rPr>
+        <w:lastRenderedPageBreak/>
         <w:t>Steps taken:</w:t>
       </w:r>
     </w:p>
@@ -6568,7 +6856,7 @@
       <w:pPr>
         <w:pStyle w:val="Heading2"/>
       </w:pPr>
-      <w:bookmarkStart w:id="49" w:name="_Toc511424230"/>
+      <w:bookmarkStart w:id="48" w:name="_Toc511424230"/>
       <w:r>
         <w:t>E</w:t>
       </w:r>
@@ -6578,7 +6866,7 @@
       <w:r>
         <w:t>a problem you faced on the job</w:t>
       </w:r>
-      <w:bookmarkEnd w:id="49"/>
+      <w:bookmarkEnd w:id="48"/>
     </w:p>
     <w:p>
       <w:pPr>
@@ -6640,14 +6928,14 @@
       <w:pPr>
         <w:pStyle w:val="Heading2"/>
       </w:pPr>
-      <w:bookmarkStart w:id="50" w:name="_Toc511424231"/>
+      <w:bookmarkStart w:id="49" w:name="_Toc511424231"/>
       <w:r>
         <w:t xml:space="preserve">Example of </w:t>
       </w:r>
       <w:r>
         <w:t>most challenging project</w:t>
       </w:r>
-      <w:bookmarkEnd w:id="50"/>
+      <w:bookmarkEnd w:id="49"/>
       <w:r>
         <w:t xml:space="preserve"> </w:t>
       </w:r>
@@ -6688,13 +6976,7 @@
         <w:t xml:space="preserve"> pa</w:t>
       </w:r>
       <w:r>
-        <w:t>rticular release was very crazy with multi-tasking multiple projects</w:t>
-      </w:r>
-      <w:r>
-        <w:t xml:space="preserve"> across different languages and operating systems</w:t>
-      </w:r>
-      <w:r>
-        <w:t xml:space="preserve"> and making sure everything was done effectively.</w:t>
+        <w:t>rticular release was very crazy with multi-tasking multiple projects across different languages and operating systems and making sure everything was done effectively.</w:t>
       </w:r>
     </w:p>
     <w:p>
@@ -6717,7 +6999,11 @@
         <w:t xml:space="preserve"> </w:t>
       </w:r>
       <w:r>
-        <w:t>I have never worked in c++ before. I have to learn c++ from scratch. learn QT framework.</w:t>
+        <w:t xml:space="preserve">I have never worked in c++ before. </w:t>
+      </w:r>
+      <w:r>
+        <w:lastRenderedPageBreak/>
+        <w:t>I have to learn c++ from scratch. learn QT framework.</w:t>
       </w:r>
       <w:r>
         <w:t xml:space="preserve"> </w:t>
@@ -6753,16 +7039,6 @@
         <w:t>At one point I had 4 different workspaces 2 for c++ , 2 for Java for 4 different codebases. switching from c++ coding to Java coding multiple times within a day. I also had to test my c++ features that it worked in windows and linux.</w:t>
       </w:r>
     </w:p>
-    <w:p>
-      <w:pPr>
-        <w:jc w:val="both"/>
-      </w:pPr>
-    </w:p>
-    <w:p>
-      <w:pPr>
-        <w:jc w:val="both"/>
-      </w:pPr>
-    </w:p>
     <w:p/>
     <w:p>
       <w:r>
@@ -6790,39 +7066,53 @@
       <w:pPr>
         <w:pStyle w:val="Heading2"/>
       </w:pPr>
-      <w:bookmarkStart w:id="51" w:name="_Toc511424232"/>
+      <w:bookmarkStart w:id="50" w:name="_Toc511424232"/>
       <w:r>
         <w:t>Situation where you have failed &amp; what you learnt from it</w:t>
       </w:r>
+      <w:bookmarkEnd w:id="50"/>
+    </w:p>
+    <w:p>
+      <w:r>
+        <w:t xml:space="preserve">   To me, I consider I have failed when I let my </w:t>
+      </w:r>
+      <w:r>
+        <w:t>manager / boss down in the sense I dint meet their expectation. I strive hard to be the go-to person to get the things done. Recently I had one such instance where I let my boss down. Next …</w:t>
+      </w:r>
+    </w:p>
+    <w:p>
+      <w:pPr>
+        <w:pStyle w:val="Heading2"/>
+      </w:pPr>
+    </w:p>
+    <w:p>
+      <w:pPr>
+        <w:pStyle w:val="Heading2"/>
+      </w:pPr>
+      <w:r>
+        <w:t>Tell me about a time when you were wrong.</w:t>
+      </w:r>
+    </w:p>
+    <w:p/>
+    <w:p/>
+    <w:p>
+      <w:pPr>
+        <w:pStyle w:val="Heading2"/>
+      </w:pPr>
+      <w:bookmarkStart w:id="51" w:name="_Toc511424233"/>
+      <w:r>
+        <w:t>S</w:t>
+      </w:r>
+      <w:r>
+        <w:t>ituation where you messed up</w:t>
+      </w:r>
+      <w:r>
+        <w:t xml:space="preserve"> &amp; L</w:t>
+      </w:r>
+      <w:r>
+        <w:t>earned from your mistakes?</w:t>
+      </w:r>
       <w:bookmarkEnd w:id="51"/>
-    </w:p>
-    <w:p>
-      <w:r>
-        <w:t xml:space="preserve">   To me, I consider I have failed when I let my </w:t>
-      </w:r>
-      <w:r>
-        <w:t>manager / boss down in the sense I dint meet their expectation. I strive hard to be the go-to person to get the things done. Recently I had one such instance where I let my boss down. Next …</w:t>
-      </w:r>
-    </w:p>
-    <w:p/>
-    <w:p>
-      <w:pPr>
-        <w:pStyle w:val="Heading2"/>
-      </w:pPr>
-      <w:bookmarkStart w:id="52" w:name="_Toc511424233"/>
-      <w:r>
-        <w:t>S</w:t>
-      </w:r>
-      <w:r>
-        <w:t>ituation where you messed up</w:t>
-      </w:r>
-      <w:r>
-        <w:t xml:space="preserve"> &amp; L</w:t>
-      </w:r>
-      <w:r>
-        <w:t>earned from your mistakes?</w:t>
-      </w:r>
-      <w:bookmarkEnd w:id="52"/>
     </w:p>
     <w:p>
       <w:pPr>
@@ -7025,6 +7315,7 @@
         <w:jc w:val="both"/>
       </w:pPr>
       <w:r>
+        <w:lastRenderedPageBreak/>
         <w:t>I decided to never ask for manual override, as it increases the chances of breaks and if incase I have to get manual override, I would double check everything</w:t>
       </w:r>
       <w:r>
@@ -7083,35 +7374,86 @@
     </w:p>
     <w:p>
       <w:pPr>
-        <w:pStyle w:val="ListParagraph"/>
-        <w:ind w:left="810"/>
         <w:jc w:val="both"/>
       </w:pPr>
     </w:p>
     <w:p>
       <w:pPr>
+        <w:pStyle w:val="Heading2"/>
+      </w:pPr>
+      <w:r>
+        <w:t>Tell the story of the last time you had to apologize to someone.</w:t>
+      </w:r>
+    </w:p>
+    <w:p/>
+    <w:p>
+      <w:pPr>
         <w:pStyle w:val="Heading1"/>
       </w:pPr>
-      <w:bookmarkStart w:id="53" w:name="_Toc511424234"/>
-      <w:r>
-        <w:lastRenderedPageBreak/>
+      <w:r>
+        <w:t>Risk Taking</w:t>
+      </w:r>
+    </w:p>
+    <w:p/>
+    <w:p>
+      <w:pPr>
+        <w:pStyle w:val="Heading2"/>
+      </w:pPr>
+      <w:r>
+        <w:t>Tell me about a time when you took a calculated risk.</w:t>
+      </w:r>
+    </w:p>
+    <w:p/>
+    <w:p>
+      <w:pPr>
+        <w:pStyle w:val="Heading2"/>
+      </w:pPr>
+      <w:r>
+        <w:t>you had to deal with a very upset customer or co-worker.</w:t>
+      </w:r>
+    </w:p>
+    <w:p/>
+    <w:p>
+      <w:pPr>
+        <w:pStyle w:val="Heading1"/>
+      </w:pPr>
+      <w:r>
+        <w:t>Customer Focus</w:t>
+      </w:r>
+    </w:p>
+    <w:p/>
+    <w:p>
+      <w:pPr>
+        <w:pStyle w:val="Heading2"/>
+      </w:pPr>
+      <w:r>
+        <w:t>most difficult customer you ever dealt with? What did you do to make the customer satisfied?</w:t>
+      </w:r>
+    </w:p>
+    <w:p/>
+    <w:p>
+      <w:pPr>
+        <w:pStyle w:val="Heading1"/>
+      </w:pPr>
+      <w:bookmarkStart w:id="52" w:name="_Toc511424234"/>
+      <w:r>
         <w:t>Retrospection</w:t>
       </w:r>
+      <w:bookmarkEnd w:id="52"/>
+    </w:p>
+    <w:p/>
+    <w:p>
+      <w:pPr>
+        <w:pStyle w:val="Heading2"/>
+      </w:pPr>
+      <w:bookmarkStart w:id="53" w:name="_Toc511424235"/>
+      <w:r>
+        <w:t>N</w:t>
+      </w:r>
+      <w:r>
+        <w:t>ot very satisfied with your own performance. What did you do about it?</w:t>
+      </w:r>
       <w:bookmarkEnd w:id="53"/>
-    </w:p>
-    <w:p/>
-    <w:p>
-      <w:pPr>
-        <w:pStyle w:val="Heading2"/>
-      </w:pPr>
-      <w:bookmarkStart w:id="54" w:name="_Toc511424235"/>
-      <w:r>
-        <w:t>N</w:t>
-      </w:r>
-      <w:r>
-        <w:t>ot very satisfied with your own performance. What did you do about it?</w:t>
-      </w:r>
-      <w:bookmarkEnd w:id="54"/>
     </w:p>
     <w:p/>
     <w:p>
@@ -7145,11 +7487,11 @@
       <w:pPr>
         <w:pStyle w:val="Heading2"/>
       </w:pPr>
-      <w:bookmarkStart w:id="55" w:name="_Toc511424236"/>
+      <w:bookmarkStart w:id="54" w:name="_Toc511424236"/>
       <w:r>
         <w:t>What could you have done better?</w:t>
       </w:r>
-      <w:bookmarkEnd w:id="55"/>
+      <w:bookmarkEnd w:id="54"/>
     </w:p>
     <w:p>
       <w:pPr>
@@ -7196,25 +7538,26 @@
       <w:pPr>
         <w:pStyle w:val="Heading1"/>
       </w:pPr>
-      <w:bookmarkStart w:id="56" w:name="_Toc511424237"/>
-      <w:r>
+      <w:bookmarkStart w:id="55" w:name="_Toc511424237"/>
+      <w:r>
+        <w:lastRenderedPageBreak/>
         <w:t>Passionate about</w:t>
       </w:r>
+      <w:bookmarkEnd w:id="55"/>
+    </w:p>
+    <w:p/>
+    <w:p>
+      <w:pPr>
+        <w:pStyle w:val="Heading2"/>
+      </w:pPr>
+      <w:bookmarkStart w:id="56" w:name="_Toc511424238"/>
+      <w:r>
+        <w:t>T</w:t>
+      </w:r>
+      <w:r>
+        <w:t>echnologies</w:t>
+      </w:r>
       <w:bookmarkEnd w:id="56"/>
-    </w:p>
-    <w:p/>
-    <w:p>
-      <w:pPr>
-        <w:pStyle w:val="Heading2"/>
-      </w:pPr>
-      <w:bookmarkStart w:id="57" w:name="_Toc511424238"/>
-      <w:r>
-        <w:t>T</w:t>
-      </w:r>
-      <w:r>
-        <w:t>echnologies</w:t>
-      </w:r>
-      <w:bookmarkEnd w:id="57"/>
     </w:p>
     <w:p>
       <w:pPr>
@@ -7245,53 +7588,436 @@
       <w:pPr>
         <w:pStyle w:val="Heading2"/>
       </w:pPr>
-      <w:bookmarkStart w:id="58" w:name="_Toc511424239"/>
+      <w:bookmarkStart w:id="57" w:name="_Toc511424239"/>
       <w:r>
         <w:t>Tell me something about yourself that is not on your resume</w:t>
       </w:r>
+      <w:bookmarkEnd w:id="57"/>
+    </w:p>
+    <w:p/>
+    <w:p>
+      <w:pPr>
+        <w:pStyle w:val="Heading1"/>
+      </w:pPr>
+      <w:bookmarkStart w:id="58" w:name="_Toc511424240"/>
+      <w:r>
+        <w:t>How will you fit in a start up?</w:t>
+      </w:r>
       <w:bookmarkEnd w:id="58"/>
     </w:p>
+    <w:p>
+      <w:r>
+        <w:t>- even though I worked in a big company, my team is very small, consisting of 6 members.</w:t>
+      </w:r>
+    </w:p>
+    <w:p>
+      <w:r>
+        <w:t>We kind of operate like a start-up with extra burden of being in a corporate. We hold daily stand ups, we have a open desk setup, everyone is encouraged to question and comment on the code of others. The codebase is so huge that no one knows all parts of the code. So, collaboration is not just encouraged but more of a necessity.</w:t>
+      </w:r>
+    </w:p>
+    <w:p>
+      <w:r>
+        <w:t>Being at a large company, we have internal clients who we have to talk to directly and implement features for them. Most of the time they don't know what they really want from the infrastructure and we have to work with them to define the spec and implement. I usually provide quick prototypes to my clients so that they can test and provide me an opportunity to fine tune and rework if its necessary. I think that is one of biggest strengths. I make sure my clients are using my feature successfully.</w:t>
+      </w:r>
+    </w:p>
+    <w:p>
+      <w:r>
+        <w:t>So, I think I would fit in very well in a real startup.</w:t>
+      </w:r>
+    </w:p>
+    <w:p>
+      <w:r>
+        <w:t xml:space="preserve">        </w:t>
+      </w:r>
+      <w:r>
+        <w:tab/>
+      </w:r>
+    </w:p>
     <w:p/>
+    <w:p/>
     <w:p>
       <w:pPr>
         <w:pStyle w:val="Heading1"/>
       </w:pPr>
-      <w:bookmarkStart w:id="59" w:name="_Toc511424240"/>
-      <w:r>
-        <w:t>How will you fit in a start up?</w:t>
-      </w:r>
+      <w:r>
+        <w:t>Amazon Stories:</w:t>
+      </w:r>
+    </w:p>
+    <w:p>
+      <w:pPr>
+        <w:pStyle w:val="ListParagraph"/>
+        <w:numPr>
+          <w:ilvl w:val="0"/>
+          <w:numId w:val="36"/>
+        </w:numPr>
+        <w:rPr>
+          <w:b/>
+        </w:rPr>
+      </w:pPr>
+      <w:r>
+        <w:rPr>
+          <w:b/>
+        </w:rPr>
+        <w:t>Customer obsession</w:t>
+      </w:r>
+    </w:p>
+    <w:p/>
+    <w:p>
+      <w:r>
+        <w:t>Example of a time when you did not meet a client’s expectation. What happened, and how did you attempt to rectify the situation</w:t>
+      </w:r>
+    </w:p>
+    <w:p>
+      <w:pPr>
+        <w:pStyle w:val="ListParagraph"/>
+        <w:numPr>
+          <w:ilvl w:val="0"/>
+          <w:numId w:val="28"/>
+        </w:numPr>
+      </w:pPr>
+      <w:r>
+        <w:t xml:space="preserve">Hps feature pack; </w:t>
+      </w:r>
+      <w:r>
+        <w:t xml:space="preserve"> </w:t>
+      </w:r>
+    </w:p>
+    <w:p>
+      <w:pPr>
+        <w:pStyle w:val="ListParagraph"/>
+        <w:numPr>
+          <w:ilvl w:val="0"/>
+          <w:numId w:val="28"/>
+        </w:numPr>
+      </w:pPr>
+      <w:r>
+        <w:t>Developed based on design spec. but its not what they wanted.</w:t>
+      </w:r>
+    </w:p>
+    <w:p>
+      <w:pPr>
+        <w:pStyle w:val="ListParagraph"/>
+        <w:numPr>
+          <w:ilvl w:val="0"/>
+          <w:numId w:val="28"/>
+        </w:numPr>
+      </w:pPr>
+      <w:r>
+        <w:t>So, Dive deep. Looked at What they had, and worked backwards to get them what they want.</w:t>
+      </w:r>
+    </w:p>
+    <w:p>
+      <w:pPr>
+        <w:pStyle w:val="ListParagraph"/>
+        <w:numPr>
+          <w:ilvl w:val="0"/>
+          <w:numId w:val="28"/>
+        </w:numPr>
+      </w:pPr>
+      <w:r>
+        <w:t>Dive deep, deliver results.</w:t>
+      </w:r>
+    </w:p>
+    <w:p/>
+    <w:p>
+      <w:r>
+        <w:t>Tell the story of the last time you had to apologize to someone.</w:t>
+      </w:r>
+    </w:p>
+    <w:p>
+      <w:pPr>
+        <w:pStyle w:val="ListParagraph"/>
+        <w:numPr>
+          <w:ilvl w:val="0"/>
+          <w:numId w:val="28"/>
+        </w:numPr>
+      </w:pPr>
+    </w:p>
+    <w:p>
+      <w:pPr>
+        <w:rPr>
+          <w:b/>
+        </w:rPr>
+      </w:pPr>
+    </w:p>
+    <w:p>
+      <w:pPr>
+        <w:pStyle w:val="ListParagraph"/>
+        <w:numPr>
+          <w:ilvl w:val="0"/>
+          <w:numId w:val="36"/>
+        </w:numPr>
+      </w:pPr>
+      <w:r>
+        <w:rPr>
+          <w:b/>
+        </w:rPr>
+        <w:t>Ownership -</w:t>
+      </w:r>
+      <w:r>
+        <w:t xml:space="preserve">  the obligation to pursue making something better</w:t>
+      </w:r>
+    </w:p>
+    <w:p>
+      <w:pPr>
+        <w:rPr>
+          <w:rFonts w:ascii="Georgia" w:hAnsi="Georgia"/>
+          <w:color w:val="000000"/>
+          <w:sz w:val="30"/>
+          <w:szCs w:val="30"/>
+          <w:shd w:val="clear" w:color="auto" w:fill="FFFFFF"/>
+        </w:rPr>
+      </w:pPr>
+    </w:p>
+    <w:p>
+      <w:r>
+        <w:rPr>
+          <w:rFonts w:ascii="Georgia" w:hAnsi="Georgia"/>
+          <w:color w:val="000000"/>
+          <w:sz w:val="30"/>
+          <w:szCs w:val="30"/>
+          <w:shd w:val="clear" w:color="auto" w:fill="FFFFFF"/>
+        </w:rPr>
+        <w:t>Tell me about a time when you had to leave a task unfinished.</w:t>
+      </w:r>
+    </w:p>
+    <w:p/>
+    <w:p>
+      <w:pPr>
+        <w:pStyle w:val="ListParagraph"/>
+        <w:numPr>
+          <w:ilvl w:val="0"/>
+          <w:numId w:val="36"/>
+        </w:numPr>
+        <w:rPr>
+          <w:b/>
+        </w:rPr>
+      </w:pPr>
+      <w:r>
+        <w:rPr>
+          <w:b/>
+        </w:rPr>
+        <w:lastRenderedPageBreak/>
+        <w:t>Invent &amp; Simplify</w:t>
+      </w:r>
+    </w:p>
+    <w:p>
+      <w:pPr>
+        <w:pStyle w:val="ListParagraph"/>
+        <w:numPr>
+          <w:ilvl w:val="0"/>
+          <w:numId w:val="36"/>
+        </w:numPr>
+      </w:pPr>
+      <w:r>
+        <w:rPr>
+          <w:b/>
+        </w:rPr>
+        <w:t>Are right, a lot –</w:t>
+      </w:r>
+      <w:r>
+        <w:t xml:space="preserve"> change ideas often are right a lot. Incorporate other ideas.</w:t>
+      </w:r>
+    </w:p>
+    <w:p>
+      <w:pPr>
+        <w:pStyle w:val="ListParagraph"/>
+        <w:numPr>
+          <w:ilvl w:val="0"/>
+          <w:numId w:val="36"/>
+        </w:numPr>
+      </w:pPr>
+      <w:r>
+        <w:t>Hire and Develop the Best</w:t>
+      </w:r>
+    </w:p>
+    <w:p>
+      <w:pPr>
+        <w:pStyle w:val="ListParagraph"/>
+        <w:numPr>
+          <w:ilvl w:val="0"/>
+          <w:numId w:val="36"/>
+        </w:numPr>
+      </w:pPr>
+      <w:r>
+        <w:t>Insist on the Highest Standards</w:t>
+      </w:r>
+    </w:p>
+    <w:p>
+      <w:pPr>
+        <w:pStyle w:val="ListParagraph"/>
+        <w:numPr>
+          <w:ilvl w:val="0"/>
+          <w:numId w:val="36"/>
+        </w:numPr>
+        <w:rPr>
+          <w:b/>
+        </w:rPr>
+      </w:pPr>
+      <w:r>
+        <w:rPr>
+          <w:b/>
+        </w:rPr>
+        <w:t>Think Big</w:t>
+      </w:r>
+    </w:p>
+    <w:p>
+      <w:pPr>
+        <w:pStyle w:val="ListParagraph"/>
+        <w:numPr>
+          <w:ilvl w:val="0"/>
+          <w:numId w:val="36"/>
+        </w:numPr>
+      </w:pPr>
+      <w:r>
+        <w:rPr>
+          <w:b/>
+        </w:rPr>
+        <w:t>Bias for action</w:t>
+      </w:r>
+      <w:r>
+        <w:t xml:space="preserve"> </w:t>
+      </w:r>
+      <w:r>
+        <w:t>-  Many decisions and actions are reversible and do not need extensive study. We value calculated risk taking.</w:t>
+      </w:r>
+    </w:p>
+    <w:p>
+      <w:pPr>
+        <w:pStyle w:val="ListParagraph"/>
+        <w:numPr>
+          <w:ilvl w:val="0"/>
+          <w:numId w:val="36"/>
+        </w:numPr>
+      </w:pPr>
+      <w:r>
+        <w:t>Frugality</w:t>
+      </w:r>
+    </w:p>
+    <w:p>
+      <w:pPr>
+        <w:pStyle w:val="ListParagraph"/>
+        <w:numPr>
+          <w:ilvl w:val="0"/>
+          <w:numId w:val="36"/>
+        </w:numPr>
+      </w:pPr>
+      <w:r>
+        <w:t>Vocally Self Critical</w:t>
+      </w:r>
+    </w:p>
+    <w:p>
+      <w:pPr>
+        <w:pStyle w:val="ListParagraph"/>
+        <w:numPr>
+          <w:ilvl w:val="0"/>
+          <w:numId w:val="36"/>
+        </w:numPr>
+      </w:pPr>
+      <w:r>
+        <w:t>Earn the trust of others</w:t>
+      </w:r>
+    </w:p>
+    <w:p>
+      <w:pPr>
+        <w:pStyle w:val="ListParagraph"/>
+        <w:numPr>
+          <w:ilvl w:val="0"/>
+          <w:numId w:val="36"/>
+        </w:numPr>
+      </w:pPr>
+      <w:r>
+        <w:rPr>
+          <w:b/>
+        </w:rPr>
+        <w:t>Dive Deep –</w:t>
+      </w:r>
+      <w:r>
+        <w:t xml:space="preserve"> for understanding and accountability</w:t>
+      </w:r>
+    </w:p>
+    <w:p>
+      <w:pPr>
+        <w:pStyle w:val="ListParagraph"/>
+        <w:numPr>
+          <w:ilvl w:val="0"/>
+          <w:numId w:val="36"/>
+        </w:numPr>
+        <w:rPr>
+          <w:b/>
+        </w:rPr>
+      </w:pPr>
+      <w:r>
+        <w:rPr>
+          <w:b/>
+        </w:rPr>
+        <w:t>Disagree &amp; Commit</w:t>
+      </w:r>
+    </w:p>
+    <w:p>
+      <w:pPr>
+        <w:pStyle w:val="ListParagraph"/>
+        <w:numPr>
+          <w:ilvl w:val="0"/>
+          <w:numId w:val="36"/>
+        </w:numPr>
+        <w:rPr>
+          <w:b/>
+        </w:rPr>
+      </w:pPr>
+      <w:r>
+        <w:rPr>
+          <w:b/>
+        </w:rPr>
+        <w:t>Deliver results</w:t>
+      </w:r>
+    </w:p>
+    <w:p/>
+    <w:p>
+      <w:r>
+        <w:t>Customer obsession</w:t>
+      </w:r>
+    </w:p>
+    <w:p>
+      <w:r>
+        <w:t>Ownership</w:t>
+      </w:r>
+    </w:p>
+    <w:p>
+      <w:r>
+        <w:t>Invent &amp; S</w:t>
+      </w:r>
+      <w:bookmarkStart w:id="59" w:name="_GoBack"/>
       <w:bookmarkEnd w:id="59"/>
-    </w:p>
-    <w:p>
-      <w:r>
-        <w:t>- even though I worked in a big company, my team is very small, consisting of 6 members.</w:t>
-      </w:r>
-    </w:p>
-    <w:p>
-      <w:r>
-        <w:t>We kind of operate like a start-up with extra burden of being in a corporate. We hold daily stand ups, we have a open desk setup, everyone is encouraged to question and comment on the code of others. The codebase is so huge that no one knows all parts of the code. So, collaboration is not just encouraged but more of a necessity.</w:t>
-      </w:r>
-    </w:p>
-    <w:p>
-      <w:r>
-        <w:t>Being at a large company, we have internal clients who we have to talk to directly and implement features for them. Most of the time they don't know what they really want from the infrastructure and we have to work with them to define the spec and implement. I usually provide quick prototypes to my clients so that they can test and provide me an opportunity to fine tune and rework if its necessary. I think that is one of biggest strengths. I make sure my clients are using my feature successfully.</w:t>
-      </w:r>
-    </w:p>
-    <w:p>
-      <w:r>
-        <w:lastRenderedPageBreak/>
-        <w:t>So, I think I would fit in very well in a real startup.</w:t>
-      </w:r>
-    </w:p>
-    <w:p>
-      <w:r>
-        <w:t xml:space="preserve">        </w:t>
-      </w:r>
-      <w:r>
-        <w:tab/>
-      </w:r>
-    </w:p>
-    <w:p/>
+      <w:r>
+        <w:t>implify</w:t>
+      </w:r>
+    </w:p>
+    <w:p>
+      <w:r>
+        <w:t>Dive deep</w:t>
+      </w:r>
+    </w:p>
+    <w:p>
+      <w:r>
+        <w:t>Are right a lot</w:t>
+      </w:r>
+    </w:p>
+    <w:p>
+      <w:r>
+        <w:t>Disagree &amp; commit</w:t>
+      </w:r>
+    </w:p>
+    <w:p>
+      <w:r>
+        <w:t>Bias for action</w:t>
+      </w:r>
+    </w:p>
+    <w:p>
+      <w:r>
+        <w:t>Deliver results</w:t>
+      </w:r>
+    </w:p>
     <w:p/>
     <w:p>
       <w:hyperlink r:id="rId6" w:history="1">
@@ -7406,6 +8132,7 @@
         <w:jc w:val="both"/>
       </w:pPr>
       <w:r>
+        <w:lastRenderedPageBreak/>
         <w:t>I was later appreciated by the other team manager. He came over to my cube, showed me the full effects and features that my work enabled.</w:t>
       </w:r>
     </w:p>
@@ -8187,6 +8914,178 @@
     </w:lvl>
   </w:abstractNum>
   <w:abstractNum w:abstractNumId="6" w15:restartNumberingAfterBreak="0">
+    <w:nsid w:val="14331EBE"/>
+    <w:multiLevelType w:val="hybridMultilevel"/>
+    <w:tmpl w:val="3EA25870"/>
+    <w:lvl w:ilvl="0" w:tplc="0409000F">
+      <w:start w:val="1"/>
+      <w:numFmt w:val="decimal"/>
+      <w:lvlText w:val="%1."/>
+      <w:lvlJc w:val="left"/>
+      <w:pPr>
+        <w:ind w:left="720" w:hanging="360"/>
+      </w:pPr>
+    </w:lvl>
+    <w:lvl w:ilvl="1" w:tplc="04090019" w:tentative="1">
+      <w:start w:val="1"/>
+      <w:numFmt w:val="lowerLetter"/>
+      <w:lvlText w:val="%2."/>
+      <w:lvlJc w:val="left"/>
+      <w:pPr>
+        <w:ind w:left="1440" w:hanging="360"/>
+      </w:pPr>
+    </w:lvl>
+    <w:lvl w:ilvl="2" w:tplc="0409001B" w:tentative="1">
+      <w:start w:val="1"/>
+      <w:numFmt w:val="lowerRoman"/>
+      <w:lvlText w:val="%3."/>
+      <w:lvlJc w:val="right"/>
+      <w:pPr>
+        <w:ind w:left="2160" w:hanging="180"/>
+      </w:pPr>
+    </w:lvl>
+    <w:lvl w:ilvl="3" w:tplc="0409000F" w:tentative="1">
+      <w:start w:val="1"/>
+      <w:numFmt w:val="decimal"/>
+      <w:lvlText w:val="%4."/>
+      <w:lvlJc w:val="left"/>
+      <w:pPr>
+        <w:ind w:left="2880" w:hanging="360"/>
+      </w:pPr>
+    </w:lvl>
+    <w:lvl w:ilvl="4" w:tplc="04090019" w:tentative="1">
+      <w:start w:val="1"/>
+      <w:numFmt w:val="lowerLetter"/>
+      <w:lvlText w:val="%5."/>
+      <w:lvlJc w:val="left"/>
+      <w:pPr>
+        <w:ind w:left="3600" w:hanging="360"/>
+      </w:pPr>
+    </w:lvl>
+    <w:lvl w:ilvl="5" w:tplc="0409001B" w:tentative="1">
+      <w:start w:val="1"/>
+      <w:numFmt w:val="lowerRoman"/>
+      <w:lvlText w:val="%6."/>
+      <w:lvlJc w:val="right"/>
+      <w:pPr>
+        <w:ind w:left="4320" w:hanging="180"/>
+      </w:pPr>
+    </w:lvl>
+    <w:lvl w:ilvl="6" w:tplc="0409000F" w:tentative="1">
+      <w:start w:val="1"/>
+      <w:numFmt w:val="decimal"/>
+      <w:lvlText w:val="%7."/>
+      <w:lvlJc w:val="left"/>
+      <w:pPr>
+        <w:ind w:left="5040" w:hanging="360"/>
+      </w:pPr>
+    </w:lvl>
+    <w:lvl w:ilvl="7" w:tplc="04090019" w:tentative="1">
+      <w:start w:val="1"/>
+      <w:numFmt w:val="lowerLetter"/>
+      <w:lvlText w:val="%8."/>
+      <w:lvlJc w:val="left"/>
+      <w:pPr>
+        <w:ind w:left="5760" w:hanging="360"/>
+      </w:pPr>
+    </w:lvl>
+    <w:lvl w:ilvl="8" w:tplc="0409001B" w:tentative="1">
+      <w:start w:val="1"/>
+      <w:numFmt w:val="lowerRoman"/>
+      <w:lvlText w:val="%9."/>
+      <w:lvlJc w:val="right"/>
+      <w:pPr>
+        <w:ind w:left="6480" w:hanging="180"/>
+      </w:pPr>
+    </w:lvl>
+  </w:abstractNum>
+  <w:abstractNum w:abstractNumId="7" w15:restartNumberingAfterBreak="0">
+    <w:nsid w:val="1A7946CB"/>
+    <w:multiLevelType w:val="hybridMultilevel"/>
+    <w:tmpl w:val="3EA25870"/>
+    <w:lvl w:ilvl="0" w:tplc="0409000F">
+      <w:start w:val="1"/>
+      <w:numFmt w:val="decimal"/>
+      <w:lvlText w:val="%1."/>
+      <w:lvlJc w:val="left"/>
+      <w:pPr>
+        <w:ind w:left="720" w:hanging="360"/>
+      </w:pPr>
+    </w:lvl>
+    <w:lvl w:ilvl="1" w:tplc="04090019" w:tentative="1">
+      <w:start w:val="1"/>
+      <w:numFmt w:val="lowerLetter"/>
+      <w:lvlText w:val="%2."/>
+      <w:lvlJc w:val="left"/>
+      <w:pPr>
+        <w:ind w:left="1440" w:hanging="360"/>
+      </w:pPr>
+    </w:lvl>
+    <w:lvl w:ilvl="2" w:tplc="0409001B" w:tentative="1">
+      <w:start w:val="1"/>
+      <w:numFmt w:val="lowerRoman"/>
+      <w:lvlText w:val="%3."/>
+      <w:lvlJc w:val="right"/>
+      <w:pPr>
+        <w:ind w:left="2160" w:hanging="180"/>
+      </w:pPr>
+    </w:lvl>
+    <w:lvl w:ilvl="3" w:tplc="0409000F" w:tentative="1">
+      <w:start w:val="1"/>
+      <w:numFmt w:val="decimal"/>
+      <w:lvlText w:val="%4."/>
+      <w:lvlJc w:val="left"/>
+      <w:pPr>
+        <w:ind w:left="2880" w:hanging="360"/>
+      </w:pPr>
+    </w:lvl>
+    <w:lvl w:ilvl="4" w:tplc="04090019" w:tentative="1">
+      <w:start w:val="1"/>
+      <w:numFmt w:val="lowerLetter"/>
+      <w:lvlText w:val="%5."/>
+      <w:lvlJc w:val="left"/>
+      <w:pPr>
+        <w:ind w:left="3600" w:hanging="360"/>
+      </w:pPr>
+    </w:lvl>
+    <w:lvl w:ilvl="5" w:tplc="0409001B" w:tentative="1">
+      <w:start w:val="1"/>
+      <w:numFmt w:val="lowerRoman"/>
+      <w:lvlText w:val="%6."/>
+      <w:lvlJc w:val="right"/>
+      <w:pPr>
+        <w:ind w:left="4320" w:hanging="180"/>
+      </w:pPr>
+    </w:lvl>
+    <w:lvl w:ilvl="6" w:tplc="0409000F" w:tentative="1">
+      <w:start w:val="1"/>
+      <w:numFmt w:val="decimal"/>
+      <w:lvlText w:val="%7."/>
+      <w:lvlJc w:val="left"/>
+      <w:pPr>
+        <w:ind w:left="5040" w:hanging="360"/>
+      </w:pPr>
+    </w:lvl>
+    <w:lvl w:ilvl="7" w:tplc="04090019" w:tentative="1">
+      <w:start w:val="1"/>
+      <w:numFmt w:val="lowerLetter"/>
+      <w:lvlText w:val="%8."/>
+      <w:lvlJc w:val="left"/>
+      <w:pPr>
+        <w:ind w:left="5760" w:hanging="360"/>
+      </w:pPr>
+    </w:lvl>
+    <w:lvl w:ilvl="8" w:tplc="0409001B" w:tentative="1">
+      <w:start w:val="1"/>
+      <w:numFmt w:val="lowerRoman"/>
+      <w:lvlText w:val="%9."/>
+      <w:lvlJc w:val="right"/>
+      <w:pPr>
+        <w:ind w:left="6480" w:hanging="180"/>
+      </w:pPr>
+    </w:lvl>
+  </w:abstractNum>
+  <w:abstractNum w:abstractNumId="8" w15:restartNumberingAfterBreak="0">
     <w:nsid w:val="1CA226A9"/>
     <w:multiLevelType w:val="multilevel"/>
     <w:tmpl w:val="B5482C5A"/>
@@ -8335,7 +9234,7 @@
       </w:rPr>
     </w:lvl>
   </w:abstractNum>
-  <w:abstractNum w:abstractNumId="7" w15:restartNumberingAfterBreak="0">
+  <w:abstractNum w:abstractNumId="9" w15:restartNumberingAfterBreak="0">
     <w:nsid w:val="1CDE2909"/>
     <w:multiLevelType w:val="hybridMultilevel"/>
     <w:tmpl w:val="D1903E0A"/>
@@ -8448,7 +9347,7 @@
       </w:rPr>
     </w:lvl>
   </w:abstractNum>
-  <w:abstractNum w:abstractNumId="8" w15:restartNumberingAfterBreak="0">
+  <w:abstractNum w:abstractNumId="10" w15:restartNumberingAfterBreak="0">
     <w:nsid w:val="1EC479D3"/>
     <w:multiLevelType w:val="hybridMultilevel"/>
     <w:tmpl w:val="41302416"/>
@@ -8560,7 +9459,7 @@
       </w:rPr>
     </w:lvl>
   </w:abstractNum>
-  <w:abstractNum w:abstractNumId="9" w15:restartNumberingAfterBreak="0">
+  <w:abstractNum w:abstractNumId="11" w15:restartNumberingAfterBreak="0">
     <w:nsid w:val="22553CF0"/>
     <w:multiLevelType w:val="multilevel"/>
     <w:tmpl w:val="E8F83894"/>
@@ -8709,7 +9608,7 @@
       </w:rPr>
     </w:lvl>
   </w:abstractNum>
-  <w:abstractNum w:abstractNumId="10" w15:restartNumberingAfterBreak="0">
+  <w:abstractNum w:abstractNumId="12" w15:restartNumberingAfterBreak="0">
     <w:nsid w:val="28E21796"/>
     <w:multiLevelType w:val="multilevel"/>
     <w:tmpl w:val="0FC43BD4"/>
@@ -8858,7 +9757,7 @@
       </w:rPr>
     </w:lvl>
   </w:abstractNum>
-  <w:abstractNum w:abstractNumId="11" w15:restartNumberingAfterBreak="0">
+  <w:abstractNum w:abstractNumId="13" w15:restartNumberingAfterBreak="0">
     <w:nsid w:val="32D00E2F"/>
     <w:multiLevelType w:val="hybridMultilevel"/>
     <w:tmpl w:val="3CFE3A4E"/>
@@ -8971,7 +9870,7 @@
       </w:rPr>
     </w:lvl>
   </w:abstractNum>
-  <w:abstractNum w:abstractNumId="12" w15:restartNumberingAfterBreak="0">
+  <w:abstractNum w:abstractNumId="14" w15:restartNumberingAfterBreak="0">
     <w:nsid w:val="33F4548A"/>
     <w:multiLevelType w:val="multilevel"/>
     <w:tmpl w:val="D85A9B7E"/>
@@ -9120,7 +10019,7 @@
       </w:rPr>
     </w:lvl>
   </w:abstractNum>
-  <w:abstractNum w:abstractNumId="13" w15:restartNumberingAfterBreak="0">
+  <w:abstractNum w:abstractNumId="15" w15:restartNumberingAfterBreak="0">
     <w:nsid w:val="37D52296"/>
     <w:multiLevelType w:val="multilevel"/>
     <w:tmpl w:val="2A8E0606"/>
@@ -9269,7 +10168,7 @@
       </w:rPr>
     </w:lvl>
   </w:abstractNum>
-  <w:abstractNum w:abstractNumId="14" w15:restartNumberingAfterBreak="0">
+  <w:abstractNum w:abstractNumId="16" w15:restartNumberingAfterBreak="0">
     <w:nsid w:val="40390C0D"/>
     <w:multiLevelType w:val="multilevel"/>
     <w:tmpl w:val="FB0CA7C4"/>
@@ -9418,7 +10317,7 @@
       </w:rPr>
     </w:lvl>
   </w:abstractNum>
-  <w:abstractNum w:abstractNumId="15" w15:restartNumberingAfterBreak="0">
+  <w:abstractNum w:abstractNumId="17" w15:restartNumberingAfterBreak="0">
     <w:nsid w:val="45FB7BC1"/>
     <w:multiLevelType w:val="hybridMultilevel"/>
     <w:tmpl w:val="417C8562"/>
@@ -9507,7 +10406,7 @@
       </w:pPr>
     </w:lvl>
   </w:abstractNum>
-  <w:abstractNum w:abstractNumId="16" w15:restartNumberingAfterBreak="0">
+  <w:abstractNum w:abstractNumId="18" w15:restartNumberingAfterBreak="0">
     <w:nsid w:val="461D0E7E"/>
     <w:multiLevelType w:val="hybridMultilevel"/>
     <w:tmpl w:val="B532BDFC"/>
@@ -9596,7 +10495,7 @@
       </w:pPr>
     </w:lvl>
   </w:abstractNum>
-  <w:abstractNum w:abstractNumId="17" w15:restartNumberingAfterBreak="0">
+  <w:abstractNum w:abstractNumId="19" w15:restartNumberingAfterBreak="0">
     <w:nsid w:val="47026DAE"/>
     <w:multiLevelType w:val="hybridMultilevel"/>
     <w:tmpl w:val="887C7844"/>
@@ -9709,7 +10608,7 @@
       </w:rPr>
     </w:lvl>
   </w:abstractNum>
-  <w:abstractNum w:abstractNumId="18" w15:restartNumberingAfterBreak="0">
+  <w:abstractNum w:abstractNumId="20" w15:restartNumberingAfterBreak="0">
     <w:nsid w:val="4AE85ABE"/>
     <w:multiLevelType w:val="hybridMultilevel"/>
     <w:tmpl w:val="DBECA46C"/>
@@ -9798,7 +10697,7 @@
       </w:pPr>
     </w:lvl>
   </w:abstractNum>
-  <w:abstractNum w:abstractNumId="19" w15:restartNumberingAfterBreak="0">
+  <w:abstractNum w:abstractNumId="21" w15:restartNumberingAfterBreak="0">
     <w:nsid w:val="4F287E93"/>
     <w:multiLevelType w:val="multilevel"/>
     <w:tmpl w:val="42529874"/>
@@ -9947,7 +10846,7 @@
       </w:rPr>
     </w:lvl>
   </w:abstractNum>
-  <w:abstractNum w:abstractNumId="20" w15:restartNumberingAfterBreak="0">
+  <w:abstractNum w:abstractNumId="22" w15:restartNumberingAfterBreak="0">
     <w:nsid w:val="51A56FCB"/>
     <w:multiLevelType w:val="hybridMultilevel"/>
     <w:tmpl w:val="6794FA8A"/>
@@ -10036,7 +10935,7 @@
       </w:pPr>
     </w:lvl>
   </w:abstractNum>
-  <w:abstractNum w:abstractNumId="21" w15:restartNumberingAfterBreak="0">
+  <w:abstractNum w:abstractNumId="23" w15:restartNumberingAfterBreak="0">
     <w:nsid w:val="529E5120"/>
     <w:multiLevelType w:val="multilevel"/>
     <w:tmpl w:val="EAE4E912"/>
@@ -10185,7 +11084,7 @@
       </w:rPr>
     </w:lvl>
   </w:abstractNum>
-  <w:abstractNum w:abstractNumId="22" w15:restartNumberingAfterBreak="0">
+  <w:abstractNum w:abstractNumId="24" w15:restartNumberingAfterBreak="0">
     <w:nsid w:val="58C71989"/>
     <w:multiLevelType w:val="multilevel"/>
     <w:tmpl w:val="B69AE79C"/>
@@ -10334,7 +11233,7 @@
       </w:rPr>
     </w:lvl>
   </w:abstractNum>
-  <w:abstractNum w:abstractNumId="23" w15:restartNumberingAfterBreak="0">
+  <w:abstractNum w:abstractNumId="25" w15:restartNumberingAfterBreak="0">
     <w:nsid w:val="5CEC01E1"/>
     <w:multiLevelType w:val="multilevel"/>
     <w:tmpl w:val="6F3A9DB8"/>
@@ -10483,7 +11382,7 @@
       </w:rPr>
     </w:lvl>
   </w:abstractNum>
-  <w:abstractNum w:abstractNumId="24" w15:restartNumberingAfterBreak="0">
+  <w:abstractNum w:abstractNumId="26" w15:restartNumberingAfterBreak="0">
     <w:nsid w:val="6D5471E8"/>
     <w:multiLevelType w:val="multilevel"/>
     <w:tmpl w:val="67128FE6"/>
@@ -10632,7 +11531,7 @@
       </w:rPr>
     </w:lvl>
   </w:abstractNum>
-  <w:abstractNum w:abstractNumId="25" w15:restartNumberingAfterBreak="0">
+  <w:abstractNum w:abstractNumId="27" w15:restartNumberingAfterBreak="0">
     <w:nsid w:val="6F07251C"/>
     <w:multiLevelType w:val="multilevel"/>
     <w:tmpl w:val="93A0D918"/>
@@ -10781,7 +11680,7 @@
       </w:rPr>
     </w:lvl>
   </w:abstractNum>
-  <w:abstractNum w:abstractNumId="26" w15:restartNumberingAfterBreak="0">
+  <w:abstractNum w:abstractNumId="28" w15:restartNumberingAfterBreak="0">
     <w:nsid w:val="70123B3C"/>
     <w:multiLevelType w:val="hybridMultilevel"/>
     <w:tmpl w:val="CC741156"/>
@@ -10870,7 +11769,7 @@
       </w:pPr>
     </w:lvl>
   </w:abstractNum>
-  <w:abstractNum w:abstractNumId="27" w15:restartNumberingAfterBreak="0">
+  <w:abstractNum w:abstractNumId="29" w15:restartNumberingAfterBreak="0">
     <w:nsid w:val="76A02463"/>
     <w:multiLevelType w:val="multilevel"/>
     <w:tmpl w:val="220691D4"/>
@@ -11019,7 +11918,7 @@
       </w:rPr>
     </w:lvl>
   </w:abstractNum>
-  <w:abstractNum w:abstractNumId="28" w15:restartNumberingAfterBreak="0">
+  <w:abstractNum w:abstractNumId="30" w15:restartNumberingAfterBreak="0">
     <w:nsid w:val="773F060D"/>
     <w:multiLevelType w:val="multilevel"/>
     <w:tmpl w:val="C2CA434A"/>
@@ -11168,7 +12067,7 @@
       </w:rPr>
     </w:lvl>
   </w:abstractNum>
-  <w:abstractNum w:abstractNumId="29" w15:restartNumberingAfterBreak="0">
+  <w:abstractNum w:abstractNumId="31" w15:restartNumberingAfterBreak="0">
     <w:nsid w:val="785B0BA5"/>
     <w:multiLevelType w:val="multilevel"/>
     <w:tmpl w:val="CE4851DA"/>
@@ -11317,7 +12216,7 @@
       </w:rPr>
     </w:lvl>
   </w:abstractNum>
-  <w:abstractNum w:abstractNumId="30" w15:restartNumberingAfterBreak="0">
+  <w:abstractNum w:abstractNumId="32" w15:restartNumberingAfterBreak="0">
     <w:nsid w:val="78A658A1"/>
     <w:multiLevelType w:val="hybridMultilevel"/>
     <w:tmpl w:val="8884AC56"/>
@@ -11406,7 +12305,7 @@
       </w:pPr>
     </w:lvl>
   </w:abstractNum>
-  <w:abstractNum w:abstractNumId="31" w15:restartNumberingAfterBreak="0">
+  <w:abstractNum w:abstractNumId="33" w15:restartNumberingAfterBreak="0">
     <w:nsid w:val="7CF05163"/>
     <w:multiLevelType w:val="hybridMultilevel"/>
     <w:tmpl w:val="B1DAA028"/>
@@ -11495,7 +12394,7 @@
       </w:pPr>
     </w:lvl>
   </w:abstractNum>
-  <w:abstractNum w:abstractNumId="32" w15:restartNumberingAfterBreak="0">
+  <w:abstractNum w:abstractNumId="34" w15:restartNumberingAfterBreak="0">
     <w:nsid w:val="7EAF6592"/>
     <w:multiLevelType w:val="multilevel"/>
     <w:tmpl w:val="DCECF10C"/>
@@ -11645,64 +12544,64 @@
     </w:lvl>
   </w:abstractNum>
   <w:num w:numId="1">
-    <w:abstractNumId w:val="14"/>
+    <w:abstractNumId w:val="16"/>
   </w:num>
   <w:num w:numId="2">
-    <w:abstractNumId w:val="23"/>
+    <w:abstractNumId w:val="25"/>
   </w:num>
   <w:num w:numId="3">
-    <w:abstractNumId w:val="25"/>
+    <w:abstractNumId w:val="27"/>
   </w:num>
   <w:num w:numId="4">
-    <w:abstractNumId w:val="21"/>
+    <w:abstractNumId w:val="23"/>
   </w:num>
   <w:num w:numId="5">
     <w:abstractNumId w:val="4"/>
   </w:num>
   <w:num w:numId="6">
-    <w:abstractNumId w:val="27"/>
+    <w:abstractNumId w:val="29"/>
   </w:num>
   <w:num w:numId="7">
-    <w:abstractNumId w:val="24"/>
+    <w:abstractNumId w:val="26"/>
   </w:num>
   <w:num w:numId="8">
-    <w:abstractNumId w:val="13"/>
+    <w:abstractNumId w:val="15"/>
   </w:num>
   <w:num w:numId="9">
     <w:abstractNumId w:val="5"/>
   </w:num>
   <w:num w:numId="10">
-    <w:abstractNumId w:val="22"/>
+    <w:abstractNumId w:val="24"/>
   </w:num>
   <w:num w:numId="11">
-    <w:abstractNumId w:val="28"/>
+    <w:abstractNumId w:val="30"/>
   </w:num>
   <w:num w:numId="12">
-    <w:abstractNumId w:val="6"/>
+    <w:abstractNumId w:val="8"/>
   </w:num>
   <w:num w:numId="13">
-    <w:abstractNumId w:val="32"/>
+    <w:abstractNumId w:val="34"/>
   </w:num>
   <w:num w:numId="14">
-    <w:abstractNumId w:val="19"/>
+    <w:abstractNumId w:val="21"/>
   </w:num>
   <w:num w:numId="15">
+    <w:abstractNumId w:val="14"/>
+  </w:num>
+  <w:num w:numId="16">
     <w:abstractNumId w:val="12"/>
   </w:num>
-  <w:num w:numId="16">
-    <w:abstractNumId w:val="10"/>
-  </w:num>
   <w:num w:numId="17">
-    <w:abstractNumId w:val="9"/>
+    <w:abstractNumId w:val="11"/>
   </w:num>
   <w:num w:numId="18">
     <w:abstractNumId w:val="0"/>
   </w:num>
   <w:num w:numId="19">
-    <w:abstractNumId w:val="29"/>
+    <w:abstractNumId w:val="31"/>
   </w:num>
   <w:num w:numId="20">
-    <w:abstractNumId w:val="29"/>
+    <w:abstractNumId w:val="31"/>
     <w:lvlOverride w:ilvl="1">
       <w:lvl w:ilvl="1">
         <w:numFmt w:val="bullet"/>
@@ -11722,46 +12621,52 @@
     </w:lvlOverride>
   </w:num>
   <w:num w:numId="21">
-    <w:abstractNumId w:val="7"/>
+    <w:abstractNumId w:val="9"/>
   </w:num>
   <w:num w:numId="22">
+    <w:abstractNumId w:val="19"/>
+  </w:num>
+  <w:num w:numId="23">
+    <w:abstractNumId w:val="33"/>
+  </w:num>
+  <w:num w:numId="24">
     <w:abstractNumId w:val="17"/>
   </w:num>
-  <w:num w:numId="23">
-    <w:abstractNumId w:val="31"/>
-  </w:num>
-  <w:num w:numId="24">
-    <w:abstractNumId w:val="15"/>
-  </w:num>
   <w:num w:numId="25">
-    <w:abstractNumId w:val="18"/>
+    <w:abstractNumId w:val="20"/>
   </w:num>
   <w:num w:numId="26">
     <w:abstractNumId w:val="3"/>
   </w:num>
   <w:num w:numId="27">
-    <w:abstractNumId w:val="20"/>
+    <w:abstractNumId w:val="22"/>
   </w:num>
   <w:num w:numId="28">
-    <w:abstractNumId w:val="8"/>
+    <w:abstractNumId w:val="10"/>
   </w:num>
   <w:num w:numId="29">
-    <w:abstractNumId w:val="26"/>
+    <w:abstractNumId w:val="28"/>
   </w:num>
   <w:num w:numId="30">
-    <w:abstractNumId w:val="11"/>
+    <w:abstractNumId w:val="13"/>
   </w:num>
   <w:num w:numId="31">
     <w:abstractNumId w:val="1"/>
   </w:num>
   <w:num w:numId="32">
-    <w:abstractNumId w:val="16"/>
+    <w:abstractNumId w:val="18"/>
   </w:num>
   <w:num w:numId="33">
     <w:abstractNumId w:val="2"/>
   </w:num>
   <w:num w:numId="34">
-    <w:abstractNumId w:val="30"/>
+    <w:abstractNumId w:val="32"/>
+  </w:num>
+  <w:num w:numId="35">
+    <w:abstractNumId w:val="7"/>
+  </w:num>
+  <w:num w:numId="36">
+    <w:abstractNumId w:val="6"/>
   </w:num>
 </w:numbering>
 </file>
@@ -12157,6 +13062,10 @@
   <w:style w:type="paragraph" w:default="1" w:styleId="Normal">
     <w:name w:val="Normal"/>
     <w:qFormat/>
+    <w:rsid w:val="00945C6B"/>
+    <w:rPr>
+      <w:rFonts w:ascii="Times New Roman" w:eastAsia="Times New Roman" w:hAnsi="Times New Roman" w:cs="Times New Roman"/>
+    </w:rPr>
   </w:style>
   <w:style w:type="paragraph" w:styleId="Heading1">
     <w:name w:val="heading 1"/>
@@ -12213,7 +13122,6 @@
       <w:outlineLvl w:val="2"/>
     </w:pPr>
     <w:rPr>
-      <w:rFonts w:ascii="Times New Roman" w:eastAsia="Times New Roman" w:hAnsi="Times New Roman" w:cs="Times New Roman"/>
       <w:b/>
       <w:bCs/>
       <w:sz w:val="27"/>
@@ -12257,6 +13165,9 @@
       <w:ind w:left="720"/>
       <w:contextualSpacing/>
     </w:pPr>
+    <w:rPr>
+      <w:rFonts w:asciiTheme="minorHAnsi" w:eastAsiaTheme="minorHAnsi" w:hAnsiTheme="minorHAnsi" w:cstheme="minorBidi"/>
+    </w:rPr>
   </w:style>
   <w:style w:type="character" w:customStyle="1" w:styleId="Heading3Char">
     <w:name w:val="Heading 3 Char"/>
@@ -12304,9 +13215,6 @@
     <w:pPr>
       <w:spacing w:before="100" w:beforeAutospacing="1" w:after="100" w:afterAutospacing="1"/>
     </w:pPr>
-    <w:rPr>
-      <w:rFonts w:ascii="Times New Roman" w:eastAsia="Times New Roman" w:hAnsi="Times New Roman" w:cs="Times New Roman"/>
-    </w:rPr>
   </w:style>
   <w:style w:type="character" w:styleId="UnresolvedMention">
     <w:name w:val="Unresolved Mention"/>
@@ -12369,7 +13277,7 @@
       <w:ind w:left="216"/>
     </w:pPr>
     <w:rPr>
-      <w:rFonts w:ascii="Cambria" w:eastAsiaTheme="minorEastAsia" w:hAnsi="Cambria"/>
+      <w:rFonts w:ascii="Cambria" w:eastAsiaTheme="minorEastAsia" w:hAnsi="Cambria" w:cstheme="minorBidi"/>
       <w:i/>
       <w:kern w:val="2"/>
       <w:sz w:val="22"/>
@@ -12390,7 +13298,7 @@
       <w:spacing w:before="120"/>
     </w:pPr>
     <w:rPr>
-      <w:rFonts w:ascii="Cambria" w:eastAsiaTheme="minorEastAsia" w:hAnsi="Cambria"/>
+      <w:rFonts w:ascii="Cambria" w:eastAsiaTheme="minorEastAsia" w:hAnsi="Cambria" w:cstheme="minorBidi"/>
       <w:b/>
       <w:kern w:val="2"/>
       <w:lang w:eastAsia="ja-JP"/>
@@ -12410,7 +13318,7 @@
       <w:ind w:left="446"/>
     </w:pPr>
     <w:rPr>
-      <w:rFonts w:ascii="Cambria" w:eastAsiaTheme="minorEastAsia" w:hAnsi="Cambria"/>
+      <w:rFonts w:ascii="Cambria" w:eastAsiaTheme="minorEastAsia" w:hAnsi="Cambria" w:cstheme="minorBidi"/>
       <w:kern w:val="2"/>
       <w:sz w:val="22"/>
       <w:szCs w:val="22"/>
@@ -12460,9 +13368,6 @@
     <w:pPr>
       <w:spacing w:before="100" w:beforeAutospacing="1" w:after="100" w:afterAutospacing="1"/>
     </w:pPr>
-    <w:rPr>
-      <w:rFonts w:ascii="Times New Roman" w:eastAsia="Times New Roman" w:hAnsi="Times New Roman" w:cs="Times New Roman"/>
-    </w:rPr>
   </w:style>
 </w:styles>
 </file>
@@ -12733,7 +13638,7 @@
 </file>
 
 <file path=customXml/itemProps1.xml><?xml version="1.0" encoding="utf-8"?>
-<ds:datastoreItem xmlns:ds="http://schemas.openxmlformats.org/officeDocument/2006/customXml" ds:itemID="{D4480C10-20C9-8740-8435-A1D9C37F227A}">
+<ds:datastoreItem xmlns:ds="http://schemas.openxmlformats.org/officeDocument/2006/customXml" ds:itemID="{2B001D60-6A9A-8E44-AD02-9ACEA1F4726E}">
   <ds:schemaRefs>
     <ds:schemaRef ds:uri="http://schemas.openxmlformats.org/officeDocument/2006/bibliography"/>
   </ds:schemaRefs>

</xml_diff>

<commit_message>
more behavioral interview changes
</commit_message>
<xml_diff>
--- a/algorithms/src/resources/Behavioral Questions.docx
+++ b/algorithms/src/resources/Behavioral Questions.docx
@@ -4505,13 +4505,15 @@
     </w:p>
     <w:p>
       <w:pPr>
-        <w:pStyle w:val="Heading1"/>
+        <w:pStyle w:val="Heading2"/>
       </w:pPr>
       <w:bookmarkStart w:id="2" w:name="_Toc511424184"/>
       <w:r>
         <w:t>Amazon:</w:t>
       </w:r>
+      <w:bookmarkStart w:id="3" w:name="_GoBack"/>
       <w:bookmarkEnd w:id="2"/>
+      <w:bookmarkEnd w:id="3"/>
     </w:p>
     <w:p>
       <w:pPr>
@@ -4787,11 +4789,11 @@
       <w:pPr>
         <w:pStyle w:val="Heading1"/>
       </w:pPr>
-      <w:bookmarkStart w:id="3" w:name="_Toc511424185"/>
+      <w:bookmarkStart w:id="4" w:name="_Toc511424185"/>
       <w:r>
         <w:t>Tell me about yourself</w:t>
       </w:r>
-      <w:bookmarkEnd w:id="3"/>
+      <w:bookmarkEnd w:id="4"/>
     </w:p>
     <w:p/>
     <w:p>
@@ -4925,6 +4927,7 @@
     <w:p/>
     <w:p>
       <w:r>
+        <w:lastRenderedPageBreak/>
         <w:t xml:space="preserve">I enjoy taking up new challenges which makes </w:t>
       </w:r>
       <w:r>
@@ -4947,21 +4950,21 @@
       <w:pPr>
         <w:pStyle w:val="Heading1"/>
       </w:pPr>
-      <w:bookmarkStart w:id="4" w:name="_Toc511424186"/>
+      <w:bookmarkStart w:id="5" w:name="_Toc511424186"/>
       <w:r>
         <w:t>Current Company</w:t>
       </w:r>
-      <w:bookmarkEnd w:id="4"/>
+      <w:bookmarkEnd w:id="5"/>
     </w:p>
     <w:p>
       <w:pPr>
         <w:pStyle w:val="Heading2"/>
       </w:pPr>
-      <w:bookmarkStart w:id="5" w:name="_Toc511424187"/>
+      <w:bookmarkStart w:id="6" w:name="_Toc511424187"/>
       <w:r>
         <w:t>Tell us about your current position</w:t>
       </w:r>
-      <w:bookmarkEnd w:id="5"/>
+      <w:bookmarkEnd w:id="6"/>
     </w:p>
     <w:p>
       <w:r>
@@ -4982,7 +4985,7 @@
       <w:pPr>
         <w:pStyle w:val="Heading1"/>
       </w:pPr>
-      <w:bookmarkStart w:id="6" w:name="_Toc511424188"/>
+      <w:bookmarkStart w:id="7" w:name="_Toc511424188"/>
       <w:r>
         <w:t>W</w:t>
       </w:r>
@@ -4992,7 +4995,7 @@
       <w:r>
         <w:t xml:space="preserve"> switching from your company?</w:t>
       </w:r>
-      <w:bookmarkEnd w:id="6"/>
+      <w:bookmarkEnd w:id="7"/>
     </w:p>
     <w:p/>
     <w:p>
@@ -5020,11 +5023,11 @@
       <w:pPr>
         <w:pStyle w:val="Heading1"/>
       </w:pPr>
-      <w:bookmarkStart w:id="7" w:name="_Toc511424189"/>
+      <w:bookmarkStart w:id="8" w:name="_Toc511424189"/>
       <w:r>
         <w:t>Ideal work environment</w:t>
       </w:r>
-      <w:bookmarkEnd w:id="7"/>
+      <w:bookmarkEnd w:id="8"/>
     </w:p>
     <w:p>
       <w:pPr>
@@ -5093,11 +5096,11 @@
       <w:pPr>
         <w:pStyle w:val="Heading1"/>
       </w:pPr>
-      <w:bookmarkStart w:id="8" w:name="_Toc511424190"/>
+      <w:bookmarkStart w:id="9" w:name="_Toc511424190"/>
       <w:r>
         <w:t>what you’re looking for at</w:t>
       </w:r>
-      <w:bookmarkEnd w:id="8"/>
+      <w:bookmarkEnd w:id="9"/>
     </w:p>
     <w:p>
       <w:pPr>
@@ -5124,7 +5127,7 @@
         </w:rPr>
         <w:t> </w:t>
       </w:r>
-      <w:bookmarkStart w:id="9" w:name="_Toc511424191"/>
+      <w:bookmarkStart w:id="10" w:name="_Toc511424191"/>
       <w:r>
         <w:rPr>
           <w:rFonts w:eastAsia="Times New Roman"/>
@@ -5139,7 +5142,7 @@
         </w:rPr>
         <w:t>:</w:t>
       </w:r>
-      <w:bookmarkEnd w:id="9"/>
+      <w:bookmarkEnd w:id="10"/>
     </w:p>
     <w:p>
       <w:pPr>
@@ -5209,24 +5212,24 @@
       <w:pPr>
         <w:pStyle w:val="Heading1"/>
       </w:pPr>
-      <w:bookmarkStart w:id="10" w:name="_Toc511424192"/>
+      <w:bookmarkStart w:id="11" w:name="_Toc511424192"/>
       <w:r>
         <w:t>Why are you interested in</w:t>
       </w:r>
       <w:r>
         <w:t>?</w:t>
       </w:r>
-      <w:bookmarkEnd w:id="10"/>
+      <w:bookmarkEnd w:id="11"/>
     </w:p>
     <w:p>
       <w:pPr>
         <w:pStyle w:val="Heading2"/>
       </w:pPr>
-      <w:bookmarkStart w:id="11" w:name="_Toc511424193"/>
+      <w:bookmarkStart w:id="12" w:name="_Toc511424193"/>
       <w:r>
         <w:t>Facebook:</w:t>
       </w:r>
-      <w:bookmarkEnd w:id="11"/>
+      <w:bookmarkEnd w:id="12"/>
     </w:p>
     <w:p>
       <w:pPr>
@@ -5277,6 +5280,7 @@
         <w:jc w:val="both"/>
       </w:pPr>
       <w:r>
+        <w:lastRenderedPageBreak/>
         <w:t xml:space="preserve">Culture &amp; </w:t>
       </w:r>
       <w:r>
@@ -5331,7 +5335,7 @@
           <w:shd w:val="clear" w:color="auto" w:fill="FFFFFF"/>
         </w:rPr>
       </w:pPr>
-      <w:bookmarkStart w:id="12" w:name="_Toc511424194"/>
+      <w:bookmarkStart w:id="13" w:name="_Toc511424194"/>
       <w:r>
         <w:rPr>
           <w:rFonts w:eastAsia="Times New Roman"/>
@@ -5339,7 +5343,7 @@
         </w:rPr>
         <w:t>what you would improve/change at</w:t>
       </w:r>
-      <w:bookmarkEnd w:id="12"/>
+      <w:bookmarkEnd w:id="13"/>
     </w:p>
     <w:p>
       <w:pPr>
@@ -5356,7 +5360,7 @@
         </w:rPr>
         <w:t> </w:t>
       </w:r>
-      <w:bookmarkStart w:id="13" w:name="_Toc511424195"/>
+      <w:bookmarkStart w:id="14" w:name="_Toc511424195"/>
       <w:r>
         <w:rPr>
           <w:rFonts w:eastAsia="Times New Roman"/>
@@ -5364,7 +5368,7 @@
         </w:rPr>
         <w:t>Facebook</w:t>
       </w:r>
-      <w:bookmarkEnd w:id="13"/>
+      <w:bookmarkEnd w:id="14"/>
     </w:p>
     <w:p>
       <w:pPr>
@@ -5420,14 +5424,14 @@
       <w:pPr>
         <w:pStyle w:val="Heading1"/>
       </w:pPr>
-      <w:bookmarkStart w:id="14" w:name="_Toc511424196"/>
+      <w:bookmarkStart w:id="15" w:name="_Toc511424196"/>
       <w:r>
         <w:t>Wha</w:t>
       </w:r>
       <w:r>
         <w:t>t does it mean to be successful?</w:t>
       </w:r>
-      <w:bookmarkEnd w:id="14"/>
+      <w:bookmarkEnd w:id="15"/>
     </w:p>
     <w:p/>
     <w:p>
@@ -5451,25 +5455,25 @@
       <w:pPr>
         <w:pStyle w:val="Heading1"/>
       </w:pPr>
-      <w:bookmarkStart w:id="15" w:name="_Toc511424197"/>
+      <w:bookmarkStart w:id="16" w:name="_Toc511424197"/>
       <w:r>
         <w:t>Where do you see yourself</w:t>
       </w:r>
       <w:r>
         <w:t>?</w:t>
       </w:r>
-      <w:bookmarkEnd w:id="15"/>
+      <w:bookmarkEnd w:id="16"/>
     </w:p>
     <w:p/>
     <w:p>
       <w:pPr>
         <w:pStyle w:val="Heading2"/>
       </w:pPr>
-      <w:bookmarkStart w:id="16" w:name="_Toc511424198"/>
+      <w:bookmarkStart w:id="17" w:name="_Toc511424198"/>
       <w:r>
         <w:t>1 Year:</w:t>
       </w:r>
-      <w:bookmarkEnd w:id="16"/>
+      <w:bookmarkEnd w:id="17"/>
     </w:p>
     <w:p>
       <w:pPr>
@@ -5490,11 +5494,11 @@
       <w:pPr>
         <w:pStyle w:val="Heading2"/>
       </w:pPr>
-      <w:bookmarkStart w:id="17" w:name="_Toc511424199"/>
+      <w:bookmarkStart w:id="18" w:name="_Toc511424199"/>
       <w:r>
         <w:t>5 Year:</w:t>
       </w:r>
-      <w:bookmarkEnd w:id="17"/>
+      <w:bookmarkEnd w:id="18"/>
     </w:p>
     <w:p>
       <w:r>
@@ -5509,11 +5513,11 @@
       <w:pPr>
         <w:pStyle w:val="Heading2"/>
       </w:pPr>
-      <w:bookmarkStart w:id="18" w:name="_Toc511424200"/>
+      <w:bookmarkStart w:id="19" w:name="_Toc511424200"/>
       <w:r>
         <w:t>10 Year:</w:t>
       </w:r>
-      <w:bookmarkEnd w:id="18"/>
+      <w:bookmarkEnd w:id="19"/>
     </w:p>
     <w:p>
       <w:r>
@@ -5546,11 +5550,11 @@
       <w:pPr>
         <w:pStyle w:val="Heading2"/>
       </w:pPr>
-      <w:bookmarkStart w:id="19" w:name="_Toc511424201"/>
+      <w:bookmarkStart w:id="20" w:name="_Toc511424201"/>
       <w:r>
         <w:t>20 Year:</w:t>
       </w:r>
-      <w:bookmarkEnd w:id="19"/>
+      <w:bookmarkEnd w:id="20"/>
     </w:p>
     <w:p>
       <w:r>
@@ -5571,7 +5575,7 @@
       <w:pPr>
         <w:pStyle w:val="Heading1"/>
       </w:pPr>
-      <w:bookmarkStart w:id="20" w:name="_Toc511424202"/>
+      <w:bookmarkStart w:id="21" w:name="_Toc511424202"/>
       <w:r>
         <w:t>What would</w:t>
       </w:r>
@@ -5581,29 +5585,29 @@
       <w:r>
         <w:t>?</w:t>
       </w:r>
-      <w:bookmarkEnd w:id="20"/>
+      <w:bookmarkEnd w:id="21"/>
     </w:p>
     <w:p>
       <w:pPr>
         <w:pStyle w:val="Heading2"/>
       </w:pPr>
-      <w:bookmarkStart w:id="21" w:name="_Toc511424203"/>
+      <w:bookmarkStart w:id="22" w:name="_Toc511424203"/>
       <w:r>
         <w:t>Facebook</w:t>
       </w:r>
-      <w:bookmarkEnd w:id="21"/>
+      <w:bookmarkEnd w:id="22"/>
     </w:p>
     <w:p/>
     <w:p>
       <w:pPr>
         <w:pStyle w:val="Heading1"/>
       </w:pPr>
-      <w:bookmarkStart w:id="22" w:name="_Toc511424204"/>
+      <w:bookmarkStart w:id="23" w:name="_Toc511424204"/>
       <w:r>
         <w:lastRenderedPageBreak/>
         <w:t>Strengths</w:t>
       </w:r>
-      <w:bookmarkEnd w:id="22"/>
+      <w:bookmarkEnd w:id="23"/>
     </w:p>
     <w:p>
       <w:pPr>
@@ -5717,11 +5721,11 @@
       <w:pPr>
         <w:pStyle w:val="Heading1"/>
       </w:pPr>
-      <w:bookmarkStart w:id="23" w:name="_Toc511424205"/>
+      <w:bookmarkStart w:id="24" w:name="_Toc511424205"/>
       <w:r>
         <w:t>Weakness</w:t>
       </w:r>
-      <w:bookmarkEnd w:id="23"/>
+      <w:bookmarkEnd w:id="24"/>
     </w:p>
     <w:p>
       <w:pPr>
@@ -5768,11 +5772,11 @@
       <w:pPr>
         <w:pStyle w:val="Heading1"/>
       </w:pPr>
-      <w:bookmarkStart w:id="24" w:name="_Toc511424206"/>
+      <w:bookmarkStart w:id="25" w:name="_Toc511424206"/>
       <w:r>
         <w:t>Why should we hire YOU?</w:t>
       </w:r>
-      <w:bookmarkEnd w:id="24"/>
+      <w:bookmarkEnd w:id="25"/>
     </w:p>
     <w:p>
       <w:pPr>
@@ -5798,7 +5802,7 @@
       <w:pPr>
         <w:pStyle w:val="Heading1"/>
       </w:pPr>
-      <w:bookmarkStart w:id="25" w:name="_Toc511424207"/>
+      <w:bookmarkStart w:id="26" w:name="_Toc511424207"/>
       <w:r>
         <w:t>Accomplishments</w:t>
       </w:r>
@@ -5814,7 +5818,7 @@
       <w:r>
         <w:t>proud of?</w:t>
       </w:r>
-      <w:bookmarkEnd w:id="25"/>
+      <w:bookmarkEnd w:id="26"/>
     </w:p>
     <w:p>
       <w:pPr>
@@ -5834,11 +5838,11 @@
       <w:pPr>
         <w:pStyle w:val="Heading1"/>
       </w:pPr>
-      <w:bookmarkStart w:id="26" w:name="_Toc511424208"/>
+      <w:bookmarkStart w:id="27" w:name="_Toc511424208"/>
       <w:r>
         <w:t>What was the best decision you ever made?</w:t>
       </w:r>
-      <w:bookmarkEnd w:id="26"/>
+      <w:bookmarkEnd w:id="27"/>
     </w:p>
     <w:p/>
     <w:p>
@@ -5861,24 +5865,24 @@
       <w:pPr>
         <w:pStyle w:val="Heading1"/>
       </w:pPr>
-      <w:bookmarkStart w:id="27" w:name="_Toc511424209"/>
+      <w:bookmarkStart w:id="28" w:name="_Toc511424209"/>
       <w:r>
         <w:t>Team Work</w:t>
       </w:r>
-      <w:bookmarkEnd w:id="27"/>
+      <w:bookmarkEnd w:id="28"/>
     </w:p>
     <w:p>
       <w:pPr>
         <w:pStyle w:val="Heading2"/>
       </w:pPr>
-      <w:bookmarkStart w:id="28" w:name="_Toc511424210"/>
+      <w:bookmarkStart w:id="29" w:name="_Toc511424210"/>
       <w:r>
         <w:t xml:space="preserve">How do you </w:t>
       </w:r>
       <w:r>
         <w:t>collaborate with their peers?</w:t>
       </w:r>
-      <w:bookmarkEnd w:id="28"/>
+      <w:bookmarkEnd w:id="29"/>
       <w:r>
         <w:t xml:space="preserve"> </w:t>
       </w:r>
@@ -5906,7 +5910,7 @@
       <w:pPr>
         <w:pStyle w:val="Heading2"/>
       </w:pPr>
-      <w:bookmarkStart w:id="29" w:name="_Toc511424211"/>
+      <w:bookmarkStart w:id="30" w:name="_Toc511424211"/>
       <w:r>
         <w:lastRenderedPageBreak/>
         <w:t>P</w:t>
@@ -5914,7 +5918,7 @@
       <w:r>
         <w:t>refer working alone or in teams?</w:t>
       </w:r>
-      <w:bookmarkEnd w:id="29"/>
+      <w:bookmarkEnd w:id="30"/>
     </w:p>
     <w:p>
       <w:pPr>
@@ -5953,25 +5957,25 @@
       <w:pPr>
         <w:pStyle w:val="Heading1"/>
       </w:pPr>
-      <w:bookmarkStart w:id="30" w:name="_Toc511424212"/>
+      <w:bookmarkStart w:id="31" w:name="_Toc511424212"/>
       <w:r>
         <w:t>Conflicts &amp; Disagreements</w:t>
       </w:r>
-      <w:bookmarkEnd w:id="30"/>
+      <w:bookmarkEnd w:id="31"/>
     </w:p>
     <w:p/>
     <w:p>
       <w:pPr>
         <w:pStyle w:val="Heading2"/>
       </w:pPr>
-      <w:bookmarkStart w:id="31" w:name="_Toc511424213"/>
+      <w:bookmarkStart w:id="32" w:name="_Toc511424213"/>
       <w:r>
         <w:t>Time when you disagreed with your s</w:t>
       </w:r>
       <w:r>
         <w:t>upervisor</w:t>
       </w:r>
-      <w:bookmarkEnd w:id="31"/>
+      <w:bookmarkEnd w:id="32"/>
     </w:p>
     <w:p>
       <w:pPr>
@@ -6009,11 +6013,11 @@
       <w:pPr>
         <w:pStyle w:val="Heading2"/>
       </w:pPr>
-      <w:bookmarkStart w:id="32" w:name="_Toc511424214"/>
+      <w:bookmarkStart w:id="33" w:name="_Toc511424214"/>
       <w:r>
         <w:t>Time when you disagreed with your Peer</w:t>
       </w:r>
-      <w:bookmarkEnd w:id="32"/>
+      <w:bookmarkEnd w:id="33"/>
     </w:p>
     <w:p>
       <w:r>
@@ -6024,7 +6028,7 @@
       <w:pPr>
         <w:pStyle w:val="Heading2"/>
       </w:pPr>
-      <w:bookmarkStart w:id="33" w:name="_Toc511424215"/>
+      <w:bookmarkStart w:id="34" w:name="_Toc511424215"/>
       <w:r>
         <w:t>people disagree with your ideas</w:t>
       </w:r>
@@ -6034,7 +6038,7 @@
       <w:r>
         <w:t>How do you deal with conflict?</w:t>
       </w:r>
-      <w:bookmarkEnd w:id="33"/>
+      <w:bookmarkEnd w:id="34"/>
     </w:p>
     <w:p>
       <w:pPr>
@@ -6071,14 +6075,14 @@
       <w:pPr>
         <w:pStyle w:val="Heading2"/>
       </w:pPr>
-      <w:bookmarkStart w:id="34" w:name="_Toc511424216"/>
+      <w:bookmarkStart w:id="35" w:name="_Toc511424216"/>
       <w:r>
         <w:t>P</w:t>
       </w:r>
       <w:r>
         <w:t>eople don’t like you</w:t>
       </w:r>
-      <w:bookmarkEnd w:id="34"/>
+      <w:bookmarkEnd w:id="35"/>
     </w:p>
     <w:p>
       <w:pPr>
@@ -6143,14 +6147,14 @@
       <w:pPr>
         <w:pStyle w:val="Heading2"/>
       </w:pPr>
-      <w:bookmarkStart w:id="35" w:name="_Toc511424217"/>
+      <w:bookmarkStart w:id="36" w:name="_Toc511424217"/>
       <w:r>
         <w:t>T</w:t>
       </w:r>
       <w:r>
         <w:t>ime when you advocated for and pushed your own ideas forward despite opposition?</w:t>
       </w:r>
-      <w:bookmarkEnd w:id="35"/>
+      <w:bookmarkEnd w:id="36"/>
     </w:p>
     <w:p>
       <w:pPr>
@@ -6207,22 +6211,22 @@
       <w:pPr>
         <w:pStyle w:val="Heading1"/>
       </w:pPr>
-      <w:bookmarkStart w:id="36" w:name="_Toc511424218"/>
+      <w:bookmarkStart w:id="37" w:name="_Toc511424218"/>
       <w:r>
         <w:t>Competitiveness</w:t>
       </w:r>
-      <w:bookmarkEnd w:id="36"/>
+      <w:bookmarkEnd w:id="37"/>
     </w:p>
     <w:p/>
     <w:p>
       <w:pPr>
         <w:pStyle w:val="Heading2"/>
       </w:pPr>
-      <w:bookmarkStart w:id="37" w:name="_Toc511424219"/>
+      <w:bookmarkStart w:id="38" w:name="_Toc511424219"/>
       <w:r>
         <w:t>How do you deal with competition? Are you a competitive person?</w:t>
       </w:r>
-      <w:bookmarkEnd w:id="37"/>
+      <w:bookmarkEnd w:id="38"/>
     </w:p>
     <w:p>
       <w:pPr>
@@ -6239,7 +6243,7 @@
       <w:pPr>
         <w:pStyle w:val="Heading1"/>
       </w:pPr>
-      <w:bookmarkStart w:id="38" w:name="_Toc511424220"/>
+      <w:bookmarkStart w:id="39" w:name="_Toc511424220"/>
       <w:r>
         <w:t>Taking Initiatives</w:t>
       </w:r>
@@ -6249,21 +6253,21 @@
       <w:r>
         <w:t>Lead</w:t>
       </w:r>
-      <w:bookmarkEnd w:id="38"/>
+      <w:bookmarkEnd w:id="39"/>
     </w:p>
     <w:p/>
     <w:p>
       <w:pPr>
         <w:pStyle w:val="Heading2"/>
       </w:pPr>
-      <w:bookmarkStart w:id="39" w:name="_Toc511424221"/>
+      <w:bookmarkStart w:id="40" w:name="_Toc511424221"/>
       <w:r>
         <w:t>E</w:t>
       </w:r>
       <w:r>
         <w:t>xample when you took initiative and lead the project</w:t>
       </w:r>
-      <w:bookmarkEnd w:id="39"/>
+      <w:bookmarkEnd w:id="40"/>
     </w:p>
     <w:p>
       <w:pPr>
@@ -6389,14 +6393,14 @@
       <w:pPr>
         <w:pStyle w:val="Heading2"/>
       </w:pPr>
-      <w:bookmarkStart w:id="40" w:name="_Toc511424222"/>
+      <w:bookmarkStart w:id="41" w:name="_Toc511424222"/>
       <w:r>
         <w:t>R</w:t>
       </w:r>
       <w:r>
         <w:t>equirements were ambiguous</w:t>
       </w:r>
-      <w:bookmarkEnd w:id="40"/>
+      <w:bookmarkEnd w:id="41"/>
     </w:p>
     <w:p>
       <w:pPr>
@@ -6520,11 +6524,11 @@
       <w:pPr>
         <w:pStyle w:val="Heading2"/>
       </w:pPr>
-      <w:bookmarkStart w:id="41" w:name="_Toc511424223"/>
+      <w:bookmarkStart w:id="42" w:name="_Toc511424223"/>
       <w:r>
         <w:t>What motivates you to go the extra mile on a project or job?</w:t>
       </w:r>
-      <w:bookmarkEnd w:id="41"/>
+      <w:bookmarkEnd w:id="42"/>
     </w:p>
     <w:p>
       <w:pPr>
@@ -6551,24 +6555,24 @@
       <w:pPr>
         <w:pStyle w:val="Heading1"/>
       </w:pPr>
-      <w:bookmarkStart w:id="42" w:name="_Toc511424224"/>
+      <w:bookmarkStart w:id="43" w:name="_Toc511424224"/>
       <w:r>
         <w:t>Creativity</w:t>
       </w:r>
-      <w:bookmarkEnd w:id="42"/>
+      <w:bookmarkEnd w:id="43"/>
     </w:p>
     <w:p>
       <w:pPr>
         <w:pStyle w:val="Heading2"/>
       </w:pPr>
-      <w:bookmarkStart w:id="43" w:name="_Toc511424225"/>
+      <w:bookmarkStart w:id="44" w:name="_Toc511424225"/>
       <w:r>
         <w:t>M</w:t>
       </w:r>
       <w:r>
         <w:t>ost creative thing you have ever done</w:t>
       </w:r>
-      <w:bookmarkEnd w:id="43"/>
+      <w:bookmarkEnd w:id="44"/>
     </w:p>
     <w:p>
       <w:pPr>
@@ -6611,21 +6615,21 @@
       <w:pPr>
         <w:pStyle w:val="Heading1"/>
       </w:pPr>
-      <w:bookmarkStart w:id="44" w:name="_Toc511424226"/>
+      <w:bookmarkStart w:id="45" w:name="_Toc511424226"/>
       <w:r>
         <w:t>Mentoring</w:t>
       </w:r>
-      <w:bookmarkEnd w:id="44"/>
+      <w:bookmarkEnd w:id="45"/>
     </w:p>
     <w:p>
       <w:pPr>
         <w:pStyle w:val="Heading2"/>
       </w:pPr>
-      <w:bookmarkStart w:id="45" w:name="_Toc511424227"/>
+      <w:bookmarkStart w:id="46" w:name="_Toc511424227"/>
       <w:r>
         <w:t>How do you like to give and receive feedback?</w:t>
       </w:r>
-      <w:bookmarkEnd w:id="45"/>
+      <w:bookmarkEnd w:id="46"/>
     </w:p>
     <w:p>
       <w:pPr>
@@ -6644,25 +6648,25 @@
       <w:pPr>
         <w:pStyle w:val="Heading1"/>
       </w:pPr>
-      <w:bookmarkStart w:id="46" w:name="_Toc511424228"/>
+      <w:bookmarkStart w:id="47" w:name="_Toc511424228"/>
       <w:r>
         <w:t>Goal Setting, Planning &amp; Failures</w:t>
       </w:r>
-      <w:bookmarkEnd w:id="46"/>
+      <w:bookmarkEnd w:id="47"/>
     </w:p>
     <w:p/>
     <w:p>
       <w:pPr>
         <w:pStyle w:val="Heading2"/>
       </w:pPr>
-      <w:bookmarkStart w:id="47" w:name="_Toc511424229"/>
+      <w:bookmarkStart w:id="48" w:name="_Toc511424229"/>
       <w:r>
         <w:t>A</w:t>
       </w:r>
       <w:r>
         <w:t>n important goal you had to set</w:t>
       </w:r>
-      <w:bookmarkEnd w:id="47"/>
+      <w:bookmarkEnd w:id="48"/>
       <w:r>
         <w:t xml:space="preserve"> </w:t>
       </w:r>
@@ -6856,7 +6860,7 @@
       <w:pPr>
         <w:pStyle w:val="Heading2"/>
       </w:pPr>
-      <w:bookmarkStart w:id="48" w:name="_Toc511424230"/>
+      <w:bookmarkStart w:id="49" w:name="_Toc511424230"/>
       <w:r>
         <w:t>E</w:t>
       </w:r>
@@ -6866,7 +6870,7 @@
       <w:r>
         <w:t>a problem you faced on the job</w:t>
       </w:r>
-      <w:bookmarkEnd w:id="48"/>
+      <w:bookmarkEnd w:id="49"/>
     </w:p>
     <w:p>
       <w:pPr>
@@ -6928,14 +6932,14 @@
       <w:pPr>
         <w:pStyle w:val="Heading2"/>
       </w:pPr>
-      <w:bookmarkStart w:id="49" w:name="_Toc511424231"/>
+      <w:bookmarkStart w:id="50" w:name="_Toc511424231"/>
       <w:r>
         <w:t xml:space="preserve">Example of </w:t>
       </w:r>
       <w:r>
         <w:t>most challenging project</w:t>
       </w:r>
-      <w:bookmarkEnd w:id="49"/>
+      <w:bookmarkEnd w:id="50"/>
       <w:r>
         <w:t xml:space="preserve"> </w:t>
       </w:r>
@@ -7066,11 +7070,11 @@
       <w:pPr>
         <w:pStyle w:val="Heading2"/>
       </w:pPr>
-      <w:bookmarkStart w:id="50" w:name="_Toc511424232"/>
+      <w:bookmarkStart w:id="51" w:name="_Toc511424232"/>
       <w:r>
         <w:t>Situation where you have failed &amp; what you learnt from it</w:t>
       </w:r>
-      <w:bookmarkEnd w:id="50"/>
+      <w:bookmarkEnd w:id="51"/>
     </w:p>
     <w:p>
       <w:r>
@@ -7099,7 +7103,7 @@
       <w:pPr>
         <w:pStyle w:val="Heading2"/>
       </w:pPr>
-      <w:bookmarkStart w:id="51" w:name="_Toc511424233"/>
+      <w:bookmarkStart w:id="52" w:name="_Toc511424233"/>
       <w:r>
         <w:t>S</w:t>
       </w:r>
@@ -7112,7 +7116,7 @@
       <w:r>
         <w:t>earned from your mistakes?</w:t>
       </w:r>
-      <w:bookmarkEnd w:id="51"/>
+      <w:bookmarkEnd w:id="52"/>
     </w:p>
     <w:p>
       <w:pPr>
@@ -7388,6 +7392,15 @@
     <w:p/>
     <w:p>
       <w:pPr>
+        <w:pStyle w:val="ListParagraph"/>
+        <w:numPr>
+          <w:ilvl w:val="0"/>
+          <w:numId w:val="28"/>
+        </w:numPr>
+      </w:pPr>
+    </w:p>
+    <w:p>
+      <w:pPr>
         <w:pStyle w:val="Heading1"/>
       </w:pPr>
       <w:r>
@@ -7403,6 +7416,11 @@
         <w:t>Tell me about a time when you took a calculated risk.</w:t>
       </w:r>
     </w:p>
+    <w:p>
+      <w:r>
+        <w:t xml:space="preserve"> </w:t>
+      </w:r>
+    </w:p>
     <w:p/>
     <w:p>
       <w:pPr>
@@ -7435,25 +7453,25 @@
       <w:pPr>
         <w:pStyle w:val="Heading1"/>
       </w:pPr>
-      <w:bookmarkStart w:id="52" w:name="_Toc511424234"/>
+      <w:bookmarkStart w:id="53" w:name="_Toc511424234"/>
       <w:r>
         <w:t>Retrospection</w:t>
       </w:r>
-      <w:bookmarkEnd w:id="52"/>
+      <w:bookmarkEnd w:id="53"/>
     </w:p>
     <w:p/>
     <w:p>
       <w:pPr>
         <w:pStyle w:val="Heading2"/>
       </w:pPr>
-      <w:bookmarkStart w:id="53" w:name="_Toc511424235"/>
+      <w:bookmarkStart w:id="54" w:name="_Toc511424235"/>
       <w:r>
         <w:t>N</w:t>
       </w:r>
       <w:r>
         <w:t>ot very satisfied with your own performance. What did you do about it?</w:t>
       </w:r>
-      <w:bookmarkEnd w:id="53"/>
+      <w:bookmarkEnd w:id="54"/>
     </w:p>
     <w:p/>
     <w:p>
@@ -7487,11 +7505,11 @@
       <w:pPr>
         <w:pStyle w:val="Heading2"/>
       </w:pPr>
-      <w:bookmarkStart w:id="54" w:name="_Toc511424236"/>
+      <w:bookmarkStart w:id="55" w:name="_Toc511424236"/>
       <w:r>
         <w:t>What could you have done better?</w:t>
       </w:r>
-      <w:bookmarkEnd w:id="54"/>
+      <w:bookmarkEnd w:id="55"/>
     </w:p>
     <w:p>
       <w:pPr>
@@ -7520,6 +7538,7 @@
     </w:p>
     <w:p>
       <w:r>
+        <w:lastRenderedPageBreak/>
         <w:t xml:space="preserve"> </w:t>
       </w:r>
       <w:r>
@@ -7538,26 +7557,25 @@
       <w:pPr>
         <w:pStyle w:val="Heading1"/>
       </w:pPr>
-      <w:bookmarkStart w:id="55" w:name="_Toc511424237"/>
-      <w:r>
-        <w:lastRenderedPageBreak/>
+      <w:bookmarkStart w:id="56" w:name="_Toc511424237"/>
+      <w:r>
         <w:t>Passionate about</w:t>
       </w:r>
-      <w:bookmarkEnd w:id="55"/>
+      <w:bookmarkEnd w:id="56"/>
     </w:p>
     <w:p/>
     <w:p>
       <w:pPr>
         <w:pStyle w:val="Heading2"/>
       </w:pPr>
-      <w:bookmarkStart w:id="56" w:name="_Toc511424238"/>
+      <w:bookmarkStart w:id="57" w:name="_Toc511424238"/>
       <w:r>
         <w:t>T</w:t>
       </w:r>
       <w:r>
         <w:t>echnologies</w:t>
       </w:r>
-      <w:bookmarkEnd w:id="56"/>
+      <w:bookmarkEnd w:id="57"/>
     </w:p>
     <w:p>
       <w:pPr>
@@ -7588,22 +7606,22 @@
       <w:pPr>
         <w:pStyle w:val="Heading2"/>
       </w:pPr>
-      <w:bookmarkStart w:id="57" w:name="_Toc511424239"/>
+      <w:bookmarkStart w:id="58" w:name="_Toc511424239"/>
       <w:r>
         <w:t>Tell me something about yourself that is not on your resume</w:t>
       </w:r>
-      <w:bookmarkEnd w:id="57"/>
+      <w:bookmarkEnd w:id="58"/>
     </w:p>
     <w:p/>
     <w:p>
       <w:pPr>
         <w:pStyle w:val="Heading1"/>
       </w:pPr>
-      <w:bookmarkStart w:id="58" w:name="_Toc511424240"/>
+      <w:bookmarkStart w:id="59" w:name="_Toc511424240"/>
       <w:r>
         <w:t>How will you fit in a start up?</w:t>
       </w:r>
-      <w:bookmarkEnd w:id="58"/>
+      <w:bookmarkEnd w:id="59"/>
     </w:p>
     <w:p>
       <w:r>
@@ -7797,7 +7815,6 @@
         <w:rPr>
           <w:b/>
         </w:rPr>
-        <w:lastRenderedPageBreak/>
         <w:t>Invent &amp; Simplify</w:t>
       </w:r>
     </w:p>
@@ -7987,8 +8004,6 @@
       <w:r>
         <w:t>Invent &amp; S</w:t>
       </w:r>
-      <w:bookmarkStart w:id="59" w:name="_GoBack"/>
-      <w:bookmarkEnd w:id="59"/>
       <w:r>
         <w:t>implify</w:t>
       </w:r>
@@ -8114,7 +8129,11 @@
         <w:t xml:space="preserve">y did not have </w:t>
       </w:r>
       <w:r>
-        <w:t>a clear definition of requirements. I had to implement the given requirement just to realize that they did not have enough resources to work. So, I had to build another new feature which will have a very minimal work for their team.</w:t>
+        <w:t xml:space="preserve">a clear definition of requirements. I had to implement the </w:t>
+      </w:r>
+      <w:r>
+        <w:lastRenderedPageBreak/>
+        <w:t>given requirement just to realize that they did not have enough resources to work. So, I had to build another new feature which will have a very minimal work for their team.</w:t>
       </w:r>
     </w:p>
     <w:p>
@@ -8132,7 +8151,6 @@
         <w:jc w:val="both"/>
       </w:pPr>
       <w:r>
-        <w:lastRenderedPageBreak/>
         <w:t>I was later appreciated by the other team manager. He came over to my cube, showed me the full effects and features that my work enabled.</w:t>
       </w:r>
     </w:p>
@@ -13638,7 +13656,7 @@
 </file>
 
 <file path=customXml/itemProps1.xml><?xml version="1.0" encoding="utf-8"?>
-<ds:datastoreItem xmlns:ds="http://schemas.openxmlformats.org/officeDocument/2006/customXml" ds:itemID="{2B001D60-6A9A-8E44-AD02-9ACEA1F4726E}">
+<ds:datastoreItem xmlns:ds="http://schemas.openxmlformats.org/officeDocument/2006/customXml" ds:itemID="{519BE766-29CD-CE48-ADF2-9CB8B51B74A3}">
   <ds:schemaRefs>
     <ds:schemaRef ds:uri="http://schemas.openxmlformats.org/officeDocument/2006/bibliography"/>
   </ds:schemaRefs>

</xml_diff>

<commit_message>
shopping offers, range addition
</commit_message>
<xml_diff>
--- a/algorithms/src/resources/Behavioral Questions.docx
+++ b/algorithms/src/resources/Behavioral Questions.docx
@@ -4511,9 +4511,7 @@
       <w:r>
         <w:t>Amazon:</w:t>
       </w:r>
-      <w:bookmarkStart w:id="3" w:name="_GoBack"/>
       <w:bookmarkEnd w:id="2"/>
-      <w:bookmarkEnd w:id="3"/>
     </w:p>
     <w:p>
       <w:pPr>
@@ -4631,18 +4629,8 @@
       <w:r>
         <w:t>Hire and Develop the Best</w:t>
       </w:r>
-    </w:p>
-    <w:p>
-      <w:pPr>
-        <w:pStyle w:val="ListParagraph"/>
-        <w:numPr>
-          <w:ilvl w:val="0"/>
-          <w:numId w:val="35"/>
-        </w:numPr>
-      </w:pPr>
-      <w:r>
-        <w:t>Insist on the Highest Standards</w:t>
-      </w:r>
+      <w:bookmarkStart w:id="3" w:name="_GoBack"/>
+      <w:bookmarkEnd w:id="3"/>
     </w:p>
     <w:p>
       <w:pPr>
@@ -4659,94 +4647,7 @@
         <w:rPr>
           <w:b/>
         </w:rPr>
-        <w:t>Think Big</w:t>
-      </w:r>
-    </w:p>
-    <w:p>
-      <w:pPr>
-        <w:pStyle w:val="ListParagraph"/>
-        <w:numPr>
-          <w:ilvl w:val="0"/>
-          <w:numId w:val="35"/>
-        </w:numPr>
-      </w:pPr>
-      <w:r>
-        <w:rPr>
-          <w:b/>
-        </w:rPr>
-        <w:t>Bias for action</w:t>
-      </w:r>
-      <w:r>
-        <w:t xml:space="preserve"> </w:t>
-      </w:r>
-      <w:r>
-        <w:t>-  Many decisions and actions are reversible and do not need extensive study. We value calculated risk taking.</w:t>
-      </w:r>
-    </w:p>
-    <w:p>
-      <w:pPr>
-        <w:pStyle w:val="ListParagraph"/>
-        <w:numPr>
-          <w:ilvl w:val="0"/>
-          <w:numId w:val="35"/>
-        </w:numPr>
-      </w:pPr>
-      <w:r>
-        <w:t>Frugality</w:t>
-      </w:r>
-    </w:p>
-    <w:p>
-      <w:pPr>
-        <w:pStyle w:val="ListParagraph"/>
-        <w:numPr>
-          <w:ilvl w:val="0"/>
-          <w:numId w:val="35"/>
-        </w:numPr>
-      </w:pPr>
-      <w:r>
-        <w:t>Vocally Self Critical</w:t>
-      </w:r>
-    </w:p>
-    <w:p>
-      <w:pPr>
-        <w:pStyle w:val="ListParagraph"/>
-        <w:numPr>
-          <w:ilvl w:val="0"/>
-          <w:numId w:val="35"/>
-        </w:numPr>
-      </w:pPr>
-      <w:r>
-        <w:t>Earn the trust of others</w:t>
-      </w:r>
-    </w:p>
-    <w:p>
-      <w:pPr>
-        <w:pStyle w:val="ListParagraph"/>
-        <w:numPr>
-          <w:ilvl w:val="0"/>
-          <w:numId w:val="35"/>
-        </w:numPr>
-      </w:pPr>
-      <w:r>
-        <w:rPr>
-          <w:b/>
-        </w:rPr>
-        <w:t>Dive Deep</w:t>
-      </w:r>
-      <w:r>
-        <w:rPr>
-          <w:b/>
-        </w:rPr>
-        <w:t xml:space="preserve"> –</w:t>
-      </w:r>
-      <w:r>
-        <w:t xml:space="preserve"> for understa</w:t>
-      </w:r>
-      <w:r>
-        <w:t>n</w:t>
-      </w:r>
-      <w:r>
-        <w:t>ding and accountability</w:t>
+        <w:t>Insist on the Highest Standards</w:t>
       </w:r>
     </w:p>
     <w:p>
@@ -4764,7 +4665,94 @@
         <w:rPr>
           <w:b/>
         </w:rPr>
-        <w:t>Disagree &amp; Commit</w:t>
+        <w:t>Think Big</w:t>
+      </w:r>
+    </w:p>
+    <w:p>
+      <w:pPr>
+        <w:pStyle w:val="ListParagraph"/>
+        <w:numPr>
+          <w:ilvl w:val="0"/>
+          <w:numId w:val="35"/>
+        </w:numPr>
+      </w:pPr>
+      <w:r>
+        <w:rPr>
+          <w:b/>
+        </w:rPr>
+        <w:t>Bias for action</w:t>
+      </w:r>
+      <w:r>
+        <w:t xml:space="preserve"> </w:t>
+      </w:r>
+      <w:r>
+        <w:t>-  Many decisions and actions are reversible and do not need extensive study. We value calculated risk taking.</w:t>
+      </w:r>
+    </w:p>
+    <w:p>
+      <w:pPr>
+        <w:pStyle w:val="ListParagraph"/>
+        <w:numPr>
+          <w:ilvl w:val="0"/>
+          <w:numId w:val="35"/>
+        </w:numPr>
+      </w:pPr>
+      <w:r>
+        <w:t>Frugality</w:t>
+      </w:r>
+    </w:p>
+    <w:p>
+      <w:pPr>
+        <w:pStyle w:val="ListParagraph"/>
+        <w:numPr>
+          <w:ilvl w:val="0"/>
+          <w:numId w:val="35"/>
+        </w:numPr>
+      </w:pPr>
+      <w:r>
+        <w:t>Vocally Self Critical</w:t>
+      </w:r>
+    </w:p>
+    <w:p>
+      <w:pPr>
+        <w:pStyle w:val="ListParagraph"/>
+        <w:numPr>
+          <w:ilvl w:val="0"/>
+          <w:numId w:val="35"/>
+        </w:numPr>
+      </w:pPr>
+      <w:r>
+        <w:t>Earn the trust of others</w:t>
+      </w:r>
+    </w:p>
+    <w:p>
+      <w:pPr>
+        <w:pStyle w:val="ListParagraph"/>
+        <w:numPr>
+          <w:ilvl w:val="0"/>
+          <w:numId w:val="35"/>
+        </w:numPr>
+      </w:pPr>
+      <w:r>
+        <w:rPr>
+          <w:b/>
+        </w:rPr>
+        <w:t>Dive Deep</w:t>
+      </w:r>
+      <w:r>
+        <w:rPr>
+          <w:b/>
+        </w:rPr>
+        <w:t xml:space="preserve"> –</w:t>
+      </w:r>
+      <w:r>
+        <w:t xml:space="preserve"> for understa</w:t>
+      </w:r>
+      <w:r>
+        <w:t>n</w:t>
+      </w:r>
+      <w:r>
+        <w:t>ding and accountability</w:t>
       </w:r>
     </w:p>
     <w:p>
@@ -4782,6 +4770,24 @@
         <w:rPr>
           <w:b/>
         </w:rPr>
+        <w:t>Disagree &amp; Commit</w:t>
+      </w:r>
+    </w:p>
+    <w:p>
+      <w:pPr>
+        <w:pStyle w:val="ListParagraph"/>
+        <w:numPr>
+          <w:ilvl w:val="0"/>
+          <w:numId w:val="35"/>
+        </w:numPr>
+        <w:rPr>
+          <w:b/>
+        </w:rPr>
+      </w:pPr>
+      <w:r>
+        <w:rPr>
+          <w:b/>
+        </w:rPr>
         <w:t>Deliver results</w:t>
       </w:r>
     </w:p>
@@ -4825,8 +4831,13 @@
         <w:t>program</w:t>
       </w:r>
       <w:r>
-        <w:t xml:space="preserve"> at Upenn</w:t>
-      </w:r>
+        <w:t xml:space="preserve"> at </w:t>
+      </w:r>
+      <w:proofErr w:type="spellStart"/>
+      <w:r>
+        <w:t>Upenn</w:t>
+      </w:r>
+      <w:proofErr w:type="spellEnd"/>
       <w:r>
         <w:t>.</w:t>
       </w:r>
@@ -5284,7 +5295,15 @@
         <w:t xml:space="preserve">Culture &amp; </w:t>
       </w:r>
       <w:r>
-        <w:t>Atmosphere – I know facebook promotes openness and collaboration like no other company and I love that. It</w:t>
+        <w:t xml:space="preserve">Atmosphere – I know </w:t>
+      </w:r>
+      <w:proofErr w:type="spellStart"/>
+      <w:r>
+        <w:t>facebook</w:t>
+      </w:r>
+      <w:proofErr w:type="spellEnd"/>
+      <w:r>
+        <w:t xml:space="preserve"> promotes openness and collaboration like no other company and I love that. It</w:t>
       </w:r>
       <w:r>
         <w:t xml:space="preserve"> i</w:t>
@@ -5382,7 +5401,15 @@
         <w:t>Facebook media / Vi</w:t>
       </w:r>
       <w:r>
-        <w:t>deo player. Youtube has set a standard and there is a lot to catch up in that regard.</w:t>
+        <w:t xml:space="preserve">deo player. </w:t>
+      </w:r>
+      <w:proofErr w:type="spellStart"/>
+      <w:r>
+        <w:t>Youtube</w:t>
+      </w:r>
+      <w:proofErr w:type="spellEnd"/>
+      <w:r>
+        <w:t xml:space="preserve"> has set a standard and there is a lot to catch up in that regard.</w:t>
       </w:r>
     </w:p>
     <w:p>
@@ -5400,8 +5427,13 @@
         <w:t xml:space="preserve"> or by category</w:t>
       </w:r>
       <w:r>
-        <w:t xml:space="preserve"> etc</w:t>
-      </w:r>
+        <w:t xml:space="preserve"> </w:t>
+      </w:r>
+      <w:proofErr w:type="spellStart"/>
+      <w:r>
+        <w:t>etc</w:t>
+      </w:r>
+      <w:proofErr w:type="spellEnd"/>
     </w:p>
     <w:p>
       <w:pPr>
@@ -5830,7 +5862,15 @@
         <w:jc w:val="both"/>
       </w:pPr>
       <w:r>
-        <w:t>Building Qsys Pro.</w:t>
+        <w:t xml:space="preserve">Building </w:t>
+      </w:r>
+      <w:proofErr w:type="spellStart"/>
+      <w:r>
+        <w:t>Qsys</w:t>
+      </w:r>
+      <w:proofErr w:type="spellEnd"/>
+      <w:r>
+        <w:t xml:space="preserve"> Pro.</w:t>
       </w:r>
     </w:p>
     <w:p/>
@@ -6051,8 +6091,23 @@
       <w:r>
         <w:t xml:space="preserve"> </w:t>
       </w:r>
-      <w:r>
-        <w:t xml:space="preserve">fact I believe that is really healthy and desired. When people disagree with my idea, I look at it in different way. I look at it as an alternative solution for the problem. So, I dig deep and try to understand where they are coming from and analyze pro’s and con’s of their idea and my idea and see what fits the problem that we are trying to solve better. I believe, the right solution should be </w:t>
+      <w:proofErr w:type="gramStart"/>
+      <w:r>
+        <w:t>fact</w:t>
+      </w:r>
+      <w:proofErr w:type="gramEnd"/>
+      <w:r>
+        <w:t xml:space="preserve"> I believe that is really healthy and desired. When people disagree with my idea, I look at it in different way. I look at it as an alternative solution for the problem. So, I dig deep and try to understand where they are coming from and analyze pro’s and </w:t>
+      </w:r>
+      <w:proofErr w:type="spellStart"/>
+      <w:proofErr w:type="gramStart"/>
+      <w:r>
+        <w:t>con’s</w:t>
+      </w:r>
+      <w:proofErr w:type="spellEnd"/>
+      <w:proofErr w:type="gramEnd"/>
+      <w:r>
+        <w:t xml:space="preserve"> of their idea and my idea and see what fits the problem that we are trying to solve better. I believe, the right solution should be </w:t>
       </w:r>
       <w:r>
         <w:t>pursued</w:t>
@@ -6092,9 +6147,11 @@
       <w:r>
         <w:t xml:space="preserve">Yes, </w:t>
       </w:r>
+      <w:proofErr w:type="gramStart"/>
       <w:r>
         <w:t>In</w:t>
       </w:r>
+      <w:proofErr w:type="gramEnd"/>
       <w:r>
         <w:t xml:space="preserve"> </w:t>
       </w:r>
@@ -6185,7 +6242,15 @@
       </w:pPr>
       <w:r>
         <w:lastRenderedPageBreak/>
-        <w:t>Management was pushing and hurrying to get the changelist checked in a short time frame. But I was not 100% confident without sufficient amount of testing. So, I talked to my boss, and director to convince them to push to next release and I asked for a dedicated testing resource to help me testing all the customer flows that I am not aware of. We in</w:t>
+        <w:t xml:space="preserve">Management was pushing and hurrying to get the </w:t>
+      </w:r>
+      <w:proofErr w:type="spellStart"/>
+      <w:r>
+        <w:t>changelist</w:t>
+      </w:r>
+      <w:proofErr w:type="spellEnd"/>
+      <w:r>
+        <w:t xml:space="preserve"> checked in a short time frame. But I was not 100% confident without sufficient amount of testing. So, I talked to my boss, and director to convince them to push to next release and I asked for a dedicated testing resource to help me testing all the customer flows that I am not aware of. We in</w:t>
       </w:r>
       <w:r>
         <w:t>-</w:t>
@@ -6233,7 +6298,23 @@
         <w:ind w:firstLine="720"/>
       </w:pPr>
       <w:r>
-        <w:t xml:space="preserve">I am a competitive person. I enjoy competition as I think it brings the best in me. Atleast, I feel push yourself harder when you have someone on your heels and its not necessarily rivalry but more of a collective effort to get to the goal faster. I believe that’s </w:t>
+        <w:t xml:space="preserve">I am a competitive person. I enjoy competition as I think it brings the best in me. </w:t>
+      </w:r>
+      <w:proofErr w:type="spellStart"/>
+      <w:r>
+        <w:t>Atleast</w:t>
+      </w:r>
+      <w:proofErr w:type="spellEnd"/>
+      <w:r>
+        <w:t xml:space="preserve">, I feel push yourself harder when you have someone on your heels and </w:t>
+      </w:r>
+      <w:proofErr w:type="spellStart"/>
+      <w:r>
+        <w:t>its</w:t>
+      </w:r>
+      <w:proofErr w:type="spellEnd"/>
+      <w:r>
+        <w:t xml:space="preserve"> not necessarily rivalry but more of a collective effort to get to the goal faster. I believe that’s </w:t>
       </w:r>
       <w:r>
         <w:t>how a team should grow.</w:t>
@@ -6277,8 +6358,13 @@
           <w:numId w:val="28"/>
         </w:numPr>
       </w:pPr>
-      <w:r>
-        <w:t>Qsys Pro</w:t>
+      <w:proofErr w:type="spellStart"/>
+      <w:r>
+        <w:t>Qsys</w:t>
+      </w:r>
+      <w:proofErr w:type="spellEnd"/>
+      <w:r>
+        <w:t xml:space="preserve"> Pro</w:t>
       </w:r>
     </w:p>
     <w:p>
@@ -6591,8 +6677,13 @@
           <w:numId w:val="28"/>
         </w:numPr>
       </w:pPr>
-      <w:r>
-        <w:t xml:space="preserve">Qsys Pro, implementing two different Products in to the same codebase and both working simultaneously. Also retrofitting, the Old UI components to work with the new Data model design. </w:t>
+      <w:proofErr w:type="spellStart"/>
+      <w:r>
+        <w:t>Qsys</w:t>
+      </w:r>
+      <w:proofErr w:type="spellEnd"/>
+      <w:r>
+        <w:t xml:space="preserve"> Pro, implementing two different Products in to the same codebase and both working simultaneously. Also retrofitting, the Old UI components to work with the new Data model design. </w:t>
       </w:r>
     </w:p>
     <w:p>
@@ -6891,7 +6982,15 @@
         <w:jc w:val="both"/>
       </w:pPr>
       <w:r>
-        <w:t xml:space="preserve">So, there was one instance, where our module suddenly started failing in the product. We hadn’t made any changes or anything recently that would cause it. So, I had to dig deeper to find out whats happening and it was an intermittent failure and it was not reproducible 100% of the time. </w:t>
+        <w:t xml:space="preserve">So, there was one instance, where our module suddenly started failing in the product. We hadn’t made any changes or anything recently that would cause it. So, I had to dig deeper to find out </w:t>
+      </w:r>
+      <w:proofErr w:type="spellStart"/>
+      <w:r>
+        <w:t>whats</w:t>
+      </w:r>
+      <w:proofErr w:type="spellEnd"/>
+      <w:r>
+        <w:t xml:space="preserve"> happening and it was an intermittent failure and it was not reproducible 100% of the time. </w:t>
       </w:r>
       <w:r>
         <w:t xml:space="preserve">It </w:t>
@@ -7003,11 +7102,27 @@
         <w:t xml:space="preserve"> </w:t>
       </w:r>
       <w:r>
-        <w:t xml:space="preserve">I have never worked in c++ before. </w:t>
+        <w:t xml:space="preserve">I have never worked in </w:t>
+      </w:r>
+      <w:proofErr w:type="spellStart"/>
+      <w:r>
+        <w:t>c++</w:t>
+      </w:r>
+      <w:proofErr w:type="spellEnd"/>
+      <w:r>
+        <w:t xml:space="preserve"> before. </w:t>
       </w:r>
       <w:r>
         <w:lastRenderedPageBreak/>
-        <w:t>I have to learn c++ from scratch. learn QT framework.</w:t>
+        <w:t xml:space="preserve">I have to learn </w:t>
+      </w:r>
+      <w:proofErr w:type="spellStart"/>
+      <w:r>
+        <w:t>c++</w:t>
+      </w:r>
+      <w:proofErr w:type="spellEnd"/>
+      <w:r>
+        <w:t xml:space="preserve"> from scratch. learn QT framework.</w:t>
       </w:r>
       <w:r>
         <w:t xml:space="preserve"> </w:t>
@@ -7040,7 +7155,44 @@
         <w:t xml:space="preserve"> </w:t>
       </w:r>
       <w:r>
-        <w:t>At one point I had 4 different workspaces 2 for c++ , 2 for Java for 4 different codebases. switching from c++ coding to Java coding multiple times within a day. I also had to test my c++ features that it worked in windows and linux.</w:t>
+        <w:t xml:space="preserve">At one point I had 4 different workspaces 2 for </w:t>
+      </w:r>
+      <w:proofErr w:type="spellStart"/>
+      <w:proofErr w:type="gramStart"/>
+      <w:r>
+        <w:t>c++</w:t>
+      </w:r>
+      <w:proofErr w:type="spellEnd"/>
+      <w:r>
+        <w:t xml:space="preserve"> ,</w:t>
+      </w:r>
+      <w:proofErr w:type="gramEnd"/>
+      <w:r>
+        <w:t xml:space="preserve"> 2 for Java for 4 different codebases. switching from </w:t>
+      </w:r>
+      <w:proofErr w:type="spellStart"/>
+      <w:r>
+        <w:t>c++</w:t>
+      </w:r>
+      <w:proofErr w:type="spellEnd"/>
+      <w:r>
+        <w:t xml:space="preserve"> coding to Java coding multiple times within a day. I also had to test my </w:t>
+      </w:r>
+      <w:proofErr w:type="spellStart"/>
+      <w:r>
+        <w:t>c++</w:t>
+      </w:r>
+      <w:proofErr w:type="spellEnd"/>
+      <w:r>
+        <w:t xml:space="preserve"> features that it worked in windows and </w:t>
+      </w:r>
+      <w:proofErr w:type="spellStart"/>
+      <w:r>
+        <w:t>linux</w:t>
+      </w:r>
+      <w:proofErr w:type="spellEnd"/>
+      <w:r>
+        <w:t>.</w:t>
       </w:r>
     </w:p>
     <w:p/>
@@ -7597,8 +7749,13 @@
       <w:r>
         <w:t xml:space="preserve"> </w:t>
       </w:r>
-      <w:r>
-        <w:t>BlockChain,</w:t>
+      <w:proofErr w:type="spellStart"/>
+      <w:r>
+        <w:t>BlockChain</w:t>
+      </w:r>
+      <w:proofErr w:type="spellEnd"/>
+      <w:r>
+        <w:t>,</w:t>
       </w:r>
     </w:p>
     <w:p/>
@@ -7630,12 +7787,30 @@
     </w:p>
     <w:p>
       <w:r>
-        <w:t>We kind of operate like a start-up with extra burden of being in a corporate. We hold daily stand ups, we have a open desk setup, everyone is encouraged to question and comment on the code of others. The codebase is so huge that no one knows all parts of the code. So, collaboration is not just encouraged but more of a necessity.</w:t>
-      </w:r>
-    </w:p>
-    <w:p>
-      <w:r>
-        <w:t>Being at a large company, we have internal clients who we have to talk to directly and implement features for them. Most of the time they don't know what they really want from the infrastructure and we have to work with them to define the spec and implement. I usually provide quick prototypes to my clients so that they can test and provide me an opportunity to fine tune and rework if its necessary. I think that is one of biggest strengths. I make sure my clients are using my feature successfully.</w:t>
+        <w:t xml:space="preserve">We kind of operate like a start-up with extra burden of being in a corporate. We hold daily stand ups, we have </w:t>
+      </w:r>
+      <w:proofErr w:type="spellStart"/>
+      <w:proofErr w:type="gramStart"/>
+      <w:r>
+        <w:t>a</w:t>
+      </w:r>
+      <w:proofErr w:type="spellEnd"/>
+      <w:proofErr w:type="gramEnd"/>
+      <w:r>
+        <w:t xml:space="preserve"> open desk setup, everyone is encouraged to question and comment on the code of others. The codebase is so huge that no one knows all parts of the code. So, collaboration is not just encouraged but more of a necessity.</w:t>
+      </w:r>
+    </w:p>
+    <w:p>
+      <w:r>
+        <w:t xml:space="preserve">Being at a large company, we have internal clients who we have to talk to directly and implement features for them. Most of the time they don't know what they really want from the infrastructure and we have to work with them to define the spec and implement. I usually provide quick prototypes to my clients so that they can test and provide me an opportunity to fine tune and rework if </w:t>
+      </w:r>
+      <w:proofErr w:type="spellStart"/>
+      <w:r>
+        <w:t>its</w:t>
+      </w:r>
+      <w:proofErr w:type="spellEnd"/>
+      <w:r>
+        <w:t xml:space="preserve"> necessary. I think that is one of biggest strengths. I make sure my clients are using my feature successfully.</w:t>
       </w:r>
     </w:p>
     <w:p>
@@ -7693,8 +7868,13 @@
           <w:numId w:val="28"/>
         </w:numPr>
       </w:pPr>
-      <w:r>
-        <w:t xml:space="preserve">Hps feature pack; </w:t>
+      <w:proofErr w:type="spellStart"/>
+      <w:r>
+        <w:t>Hps</w:t>
+      </w:r>
+      <w:proofErr w:type="spellEnd"/>
+      <w:r>
+        <w:t xml:space="preserve"> feature pack; </w:t>
       </w:r>
       <w:r>
         <w:t xml:space="preserve"> </w:t>
@@ -7709,7 +7889,15 @@
         </w:numPr>
       </w:pPr>
       <w:r>
-        <w:t>Developed based on design spec. but its not what they wanted.</w:t>
+        <w:t xml:space="preserve">Developed based on design spec. but </w:t>
+      </w:r>
+      <w:proofErr w:type="spellStart"/>
+      <w:r>
+        <w:t>its</w:t>
+      </w:r>
+      <w:proofErr w:type="spellEnd"/>
+      <w:r>
+        <w:t xml:space="preserve"> not what they wanted.</w:t>
       </w:r>
     </w:p>
     <w:p>
@@ -7721,7 +7909,15 @@
         </w:numPr>
       </w:pPr>
       <w:r>
-        <w:t>So, Dive deep. Looked at What they had, and worked backwards to get them what they want.</w:t>
+        <w:t xml:space="preserve">So, Dive deep. Looked at What they </w:t>
+      </w:r>
+      <w:proofErr w:type="gramStart"/>
+      <w:r>
+        <w:t>had, and</w:t>
+      </w:r>
+      <w:proofErr w:type="gramEnd"/>
+      <w:r>
+        <w:t xml:space="preserve"> worked backwards to get them what they want.</w:t>
       </w:r>
     </w:p>
     <w:p>
@@ -8114,7 +8310,23 @@
         <w:t>I</w:t>
       </w:r>
       <w:r>
-        <w:t>n 2013, after a public release, 13.1 of Quartus 2 tool, the Hard Processor team realized that their core did not work with DeviceTree Generator. It was a crisis situation that they had to release a service pack in order to provide support.</w:t>
+        <w:t xml:space="preserve">n 2013, after a public release, 13.1 of </w:t>
+      </w:r>
+      <w:proofErr w:type="spellStart"/>
+      <w:r>
+        <w:t>Quartus</w:t>
+      </w:r>
+      <w:proofErr w:type="spellEnd"/>
+      <w:r>
+        <w:t xml:space="preserve"> 2 tool, the Hard Processor team realized that their core did not work with </w:t>
+      </w:r>
+      <w:proofErr w:type="spellStart"/>
+      <w:r>
+        <w:t>DeviceTree</w:t>
+      </w:r>
+      <w:proofErr w:type="spellEnd"/>
+      <w:r>
+        <w:t xml:space="preserve"> Generator. It was a crisis situation that they had to release a service pack in order to provide support.</w:t>
       </w:r>
     </w:p>
     <w:p>
@@ -13656,7 +13868,7 @@
 </file>
 
 <file path=customXml/itemProps1.xml><?xml version="1.0" encoding="utf-8"?>
-<ds:datastoreItem xmlns:ds="http://schemas.openxmlformats.org/officeDocument/2006/customXml" ds:itemID="{519BE766-29CD-CE48-ADF2-9CB8B51B74A3}">
+<ds:datastoreItem xmlns:ds="http://schemas.openxmlformats.org/officeDocument/2006/customXml" ds:itemID="{10C7B922-3877-6944-B380-2E444AC93B09}">
   <ds:schemaRefs>
     <ds:schemaRef ds:uri="http://schemas.openxmlformats.org/officeDocument/2006/bibliography"/>
   </ds:schemaRefs>

</xml_diff>